<commit_message>
thoughts about interface, finiched 'The Elements' gameplay
</commit_message>
<xml_diff>
--- a/Doc/Idees retenues.docx
+++ b/Doc/Idees retenues.docx
@@ -61,6 +61,93 @@
       <w:r>
         <w:t xml:space="preserve"> qui n’appartiennent pas au joueur.</w:t>
       </w:r>
+      <w:r>
+        <w:br/>
+      </w:r>
+      <w:r>
+        <w:t xml:space="preserve">Bouclier : pose une </w:t>
+      </w:r>
+      <w:proofErr w:type="spellStart"/>
+      <w:r>
+        <w:t>barriere</w:t>
+      </w:r>
+      <w:proofErr w:type="spellEnd"/>
+      <w:r>
+        <w:t xml:space="preserve"> protectrice, seul le mage peut tirer au travers.</w:t>
+      </w:r>
+      <w:r>
+        <w:t xml:space="preserve"> – </w:t>
+      </w:r>
+      <w:proofErr w:type="spellStart"/>
+      <w:r>
+        <w:t>boost</w:t>
+      </w:r>
+      <w:proofErr w:type="spellEnd"/>
+      <w:r>
+        <w:t xml:space="preserve"> quand mage/projectile passe au </w:t>
+      </w:r>
+      <w:proofErr w:type="spellStart"/>
+      <w:r>
+        <w:t>travers.</w:t>
+      </w:r>
+      <w:proofErr w:type="spellEnd"/>
+      <w:r>
+        <w:br/>
+      </w:r>
+      <w:proofErr w:type="spellStart"/>
+      <w:r>
+        <w:t>Degats</w:t>
+      </w:r>
+      <w:proofErr w:type="spellEnd"/>
+      <w:r>
+        <w:t> de zone</w:t>
+      </w:r>
+      <w:r>
+        <w:t xml:space="preserve"> (projectile)</w:t>
+      </w:r>
+    </w:p>
+    <w:p>
+      <w:r>
+        <w:t xml:space="preserve">Prend plus de </w:t>
+      </w:r>
+      <w:proofErr w:type="spellStart"/>
+      <w:r>
+        <w:t>degats</w:t>
+      </w:r>
+      <w:proofErr w:type="spellEnd"/>
+      <w:r>
+        <w:t xml:space="preserve"> par </w:t>
+      </w:r>
+      <w:proofErr w:type="spellStart"/>
+      <w:r>
+        <w:t>derriere</w:t>
+      </w:r>
+      <w:proofErr w:type="spellEnd"/>
+      <w:r>
+        <w:t>.</w:t>
+      </w:r>
+      <w:r>
+        <w:br/>
+      </w:r>
+      <w:proofErr w:type="spellStart"/>
+      <w:proofErr w:type="gramStart"/>
+      <w:r>
+        <w:t>possede</w:t>
+      </w:r>
+      <w:proofErr w:type="spellEnd"/>
+      <w:proofErr w:type="gramEnd"/>
+      <w:r>
+        <w:t xml:space="preserve"> des points de vies</w:t>
+      </w:r>
+      <w:r>
+        <w:br/>
+        <w:t xml:space="preserve">vision 360 </w:t>
+      </w:r>
+      <w:proofErr w:type="spellStart"/>
+      <w:r>
+        <w:t>degres</w:t>
+      </w:r>
+      <w:proofErr w:type="spellEnd"/>
     </w:p>
     <w:p>
       <w:pPr>
@@ -68,74 +155,6 @@
           <w:bottom w:val="single" w:sz="6" w:space="1" w:color="auto"/>
         </w:pBdr>
       </w:pPr>
-      <w:r>
-        <w:t xml:space="preserve">Bouclier : pose une </w:t>
-      </w:r>
-      <w:proofErr w:type="spellStart"/>
-      <w:r>
-        <w:t>barriere</w:t>
-      </w:r>
-      <w:proofErr w:type="spellEnd"/>
-      <w:r>
-        <w:t xml:space="preserve"> protectrice, seul le mage peut tirer au travers.</w:t>
-      </w:r>
-      <w:r>
-        <w:t xml:space="preserve"> – </w:t>
-      </w:r>
-      <w:proofErr w:type="spellStart"/>
-      <w:r>
-        <w:t>boost</w:t>
-      </w:r>
-      <w:proofErr w:type="spellEnd"/>
-      <w:r>
-        <w:t xml:space="preserve"> quand mage/projectile passe au </w:t>
-      </w:r>
-      <w:proofErr w:type="spellStart"/>
-      <w:r>
-        <w:t>travers.</w:t>
-      </w:r>
-      <w:proofErr w:type="spellEnd"/>
-      <w:r>
-        <w:br/>
-      </w:r>
-      <w:proofErr w:type="spellStart"/>
-      <w:r>
-        <w:t>Degats</w:t>
-      </w:r>
-      <w:proofErr w:type="spellEnd"/>
-      <w:r>
-        <w:t> de zone</w:t>
-      </w:r>
-      <w:r>
-        <w:t xml:space="preserve"> (projectile</w:t>
-      </w:r>
-      <w:proofErr w:type="gramStart"/>
-      <w:r>
-        <w:t>)</w:t>
-      </w:r>
-      <w:proofErr w:type="gramEnd"/>
-      <w:r>
-        <w:br/>
-      </w:r>
-      <w:r>
-        <w:t xml:space="preserve">Prend plus de </w:t>
-      </w:r>
-      <w:proofErr w:type="spellStart"/>
-      <w:r>
-        <w:t>degats</w:t>
-      </w:r>
-      <w:proofErr w:type="spellEnd"/>
-      <w:r>
-        <w:t xml:space="preserve"> par </w:t>
-      </w:r>
-      <w:proofErr w:type="spellStart"/>
-      <w:r>
-        <w:t>derriere</w:t>
-      </w:r>
-      <w:proofErr w:type="spellEnd"/>
-      <w:r>
-        <w:t>.</w:t>
-      </w:r>
     </w:p>
     <w:p>
       <w:pPr>
@@ -143,8 +162,18 @@
           <w:bottom w:val="single" w:sz="6" w:space="1" w:color="auto"/>
         </w:pBdr>
       </w:pPr>
-    </w:p>
-    <w:p/>
+      <w:r>
+        <w:t>(</w:t>
+      </w:r>
+      <w:proofErr w:type="gramStart"/>
+      <w:r>
+        <w:t>interface</w:t>
+      </w:r>
+      <w:proofErr w:type="gramEnd"/>
+      <w:r>
+        <w:t>)</w:t>
+      </w:r>
+    </w:p>
     <w:p>
       <w:pPr>
         <w:pBdr>
@@ -152,7 +181,105 @@
         </w:pBdr>
       </w:pPr>
       <w:r>
-        <w:t>{Hunter}</w:t>
+        <w:t>Voir les points de vie</w:t>
+      </w:r>
+      <w:r>
+        <w:br/>
+      </w:r>
+      <w:r>
+        <w:t xml:space="preserve">Voir </w:t>
+      </w:r>
+      <w:r>
+        <w:t xml:space="preserve">les </w:t>
+      </w:r>
+      <w:proofErr w:type="spellStart"/>
+      <w:r>
+        <w:t>cooldown</w:t>
+      </w:r>
+      <w:proofErr w:type="spellEnd"/>
+      <w:r>
+        <w:br/>
+      </w:r>
+      <w:proofErr w:type="spellStart"/>
+      <w:r>
+        <w:t>Telekinesie</w:t>
+      </w:r>
+      <w:proofErr w:type="spellEnd"/>
+      <w:r>
+        <w:t> </w:t>
+      </w:r>
+      <w:proofErr w:type="gramStart"/>
+      <w:r>
+        <w:t>:  zone</w:t>
+      </w:r>
+      <w:proofErr w:type="gramEnd"/>
+      <w:r>
+        <w:t xml:space="preserve"> d’impact, e</w:t>
+      </w:r>
+      <w:r>
+        <w:t xml:space="preserve">ffet graphique pendant la </w:t>
+      </w:r>
+      <w:proofErr w:type="spellStart"/>
+      <w:r>
+        <w:t>duree</w:t>
+      </w:r>
+      <w:proofErr w:type="spellEnd"/>
+      <w:r>
+        <w:t>.</w:t>
+      </w:r>
+      <w:r>
+        <w:br/>
+      </w:r>
+      <w:proofErr w:type="gramStart"/>
+      <w:r>
+        <w:t>bouclier</w:t>
+      </w:r>
+      <w:proofErr w:type="gramEnd"/>
+      <w:r>
+        <w:t> : click, drag, release, effet graphique avant de poser le mur (seulement pour le mage (local)).</w:t>
+      </w:r>
+      <w:r>
+        <w:br/>
+      </w:r>
+      <w:proofErr w:type="spellStart"/>
+      <w:proofErr w:type="gramStart"/>
+      <w:r>
+        <w:t>degats</w:t>
+      </w:r>
+      <w:proofErr w:type="spellEnd"/>
+      <w:proofErr w:type="gramEnd"/>
+      <w:r>
+        <w:t xml:space="preserve"> de zone : </w:t>
+      </w:r>
+      <w:r>
+        <w:t xml:space="preserve">attaque par </w:t>
+      </w:r>
+      <w:proofErr w:type="spellStart"/>
+      <w:r>
+        <w:t>defaut</w:t>
+      </w:r>
+      <w:proofErr w:type="spellEnd"/>
+      <w:r>
+        <w:br/>
+      </w:r>
+      <w:proofErr w:type="spellStart"/>
+      <w:r>
+        <w:t>hero</w:t>
+      </w:r>
+      <w:proofErr w:type="spellEnd"/>
+      <w:r>
+        <w:t xml:space="preserve"> centre sur l’</w:t>
+      </w:r>
+      <w:proofErr w:type="spellStart"/>
+      <w:r>
+        <w:t>ecran</w:t>
+      </w:r>
+      <w:proofErr w:type="spellEnd"/>
+      <w:r>
+        <w:t>, brouillard de guerre.</w:t>
+      </w:r>
+      <w:r>
+        <w:br/>
       </w:r>
     </w:p>
     <w:p>
@@ -162,40 +289,22 @@
         </w:pBdr>
       </w:pPr>
       <w:r>
-        <w:t xml:space="preserve">Vision en </w:t>
-      </w:r>
-      <w:proofErr w:type="spellStart"/>
-      <w:r>
-        <w:t>cone</w:t>
-      </w:r>
-      <w:proofErr w:type="spellEnd"/>
+        <w:t xml:space="preserve">[condition de </w:t>
+      </w:r>
+      <w:proofErr w:type="spellStart"/>
+      <w:r>
+        <w:t>defaite</w:t>
+      </w:r>
+      <w:proofErr w:type="spellEnd"/>
+      <w:proofErr w:type="gramStart"/>
+      <w:r>
+        <w:t>]</w:t>
+      </w:r>
+      <w:proofErr w:type="gramEnd"/>
       <w:r>
         <w:br/>
-        <w:t xml:space="preserve">Tir devant lui (single </w:t>
-      </w:r>
-      <w:proofErr w:type="spellStart"/>
-      <w:r>
-        <w:t>target</w:t>
-      </w:r>
-      <w:proofErr w:type="spellEnd"/>
-      <w:proofErr w:type="gramStart"/>
-      <w:r>
-        <w:t>)</w:t>
-      </w:r>
-      <w:proofErr w:type="gramEnd"/>
-      <w:r>
-        <w:br/>
-        <w:t>Peut devenir invisible</w:t>
-      </w:r>
-      <w:r>
-        <w:br/>
-        <w:t xml:space="preserve">Peut poser des </w:t>
-      </w:r>
-      <w:proofErr w:type="spellStart"/>
-      <w:r>
-        <w:t>pieges</w:t>
-      </w:r>
-      <w:proofErr w:type="spellEnd"/>
+        <w:t>il meurt</w:t>
+      </w:r>
     </w:p>
     <w:p>
       <w:pPr>
@@ -204,6 +313,7 @@
         </w:pBdr>
       </w:pPr>
     </w:p>
+    <w:p/>
     <w:p>
       <w:pPr>
         <w:pBdr>
@@ -211,7 +321,7 @@
         </w:pBdr>
       </w:pPr>
       <w:r>
-        <w:t>---</w:t>
+        <w:t>{Hunter}</w:t>
       </w:r>
     </w:p>
     <w:p>
@@ -221,18 +331,40 @@
         </w:pBdr>
       </w:pPr>
       <w:r>
-        <w:t>{</w:t>
-      </w:r>
-      <w:proofErr w:type="spellStart"/>
+        <w:t xml:space="preserve">Vision en </w:t>
+      </w:r>
+      <w:proofErr w:type="spellStart"/>
+      <w:r>
+        <w:t>cone</w:t>
+      </w:r>
+      <w:proofErr w:type="spellEnd"/>
+      <w:r>
+        <w:br/>
+        <w:t xml:space="preserve">Tir devant lui (single </w:t>
+      </w:r>
+      <w:proofErr w:type="spellStart"/>
+      <w:r>
+        <w:t>target</w:t>
+      </w:r>
+      <w:proofErr w:type="spellEnd"/>
       <w:proofErr w:type="gramStart"/>
       <w:r>
-        <w:t>gladiator</w:t>
-      </w:r>
-      <w:proofErr w:type="spellEnd"/>
+        <w:t>)</w:t>
+      </w:r>
       <w:proofErr w:type="gramEnd"/>
       <w:r>
-        <w:t>}</w:t>
-      </w:r>
+        <w:br/>
+        <w:t>Peut devenir invisible</w:t>
+      </w:r>
+      <w:r>
+        <w:br/>
+        <w:t xml:space="preserve">Peut poser des </w:t>
+      </w:r>
+      <w:proofErr w:type="spellStart"/>
+      <w:r>
+        <w:t>pieges</w:t>
+      </w:r>
+      <w:proofErr w:type="spellEnd"/>
     </w:p>
     <w:p>
       <w:pPr>
@@ -241,48 +373,51 @@
         </w:pBdr>
       </w:pPr>
       <w:r>
-        <w:t xml:space="preserve">Une </w:t>
-      </w:r>
-      <w:proofErr w:type="spellStart"/>
-      <w:r>
-        <w:t>unite</w:t>
-      </w:r>
-      <w:proofErr w:type="spellEnd"/>
-      <w:r>
-        <w:t xml:space="preserve"> qui traine un boulet/masse/</w:t>
-      </w:r>
-      <w:proofErr w:type="spellStart"/>
-      <w:r>
-        <w:t>epee</w:t>
-      </w:r>
-      <w:proofErr w:type="spellEnd"/>
-      <w:r>
-        <w:t xml:space="preserve"> </w:t>
-      </w:r>
-      <w:proofErr w:type="spellStart"/>
-      <w:r>
-        <w:t>derriere</w:t>
-      </w:r>
-      <w:proofErr w:type="spellEnd"/>
-      <w:r>
-        <w:t xml:space="preserve"> elle, et peut frapper les ennemis avec. (</w:t>
+        <w:t>(interface</w:t>
       </w:r>
       <w:proofErr w:type="gramStart"/>
       <w:r>
-        <w:t>voir</w:t>
+        <w:t>)</w:t>
       </w:r>
       <w:proofErr w:type="gramEnd"/>
       <w:r>
-        <w:t xml:space="preserve"> </w:t>
-      </w:r>
-      <w:proofErr w:type="spellStart"/>
-      <w:r>
-        <w:t>hammerfight</w:t>
-      </w:r>
-      <w:proofErr w:type="spellEnd"/>
-      <w:r>
-        <w:t>)</w:t>
-      </w:r>
+        <w:br/>
+        <w:t xml:space="preserve">camera fixe </w:t>
+      </w:r>
+      <w:proofErr w:type="spellStart"/>
+      <w:r>
+        <w:t>decentree</w:t>
+      </w:r>
+      <w:proofErr w:type="spellEnd"/>
+      <w:r>
+        <w:t xml:space="preserve"> : </w:t>
+      </w:r>
+      <w:proofErr w:type="spellStart"/>
+      <w:r>
+        <w:t>a</w:t>
+      </w:r>
+      <w:proofErr w:type="spellEnd"/>
+      <w:r>
+        <w:t xml:space="preserve"> l’</w:t>
+      </w:r>
+      <w:proofErr w:type="spellStart"/>
+      <w:r>
+        <w:t>opposee</w:t>
+      </w:r>
+      <w:proofErr w:type="spellEnd"/>
+      <w:r>
+        <w:t xml:space="preserve"> du viseur.</w:t>
+      </w:r>
+      <w:r>
+        <w:br/>
+      </w:r>
+      <w:proofErr w:type="spellStart"/>
+      <w:proofErr w:type="gramStart"/>
+      <w:r>
+        <w:t>pdv</w:t>
+      </w:r>
+      <w:proofErr w:type="spellEnd"/>
+      <w:proofErr w:type="gramEnd"/>
     </w:p>
     <w:p>
       <w:pPr>
@@ -290,6 +425,23 @@
           <w:bottom w:val="single" w:sz="6" w:space="1" w:color="auto"/>
         </w:pBdr>
       </w:pPr>
+      <w:r>
+        <w:t xml:space="preserve">[condition de </w:t>
+      </w:r>
+      <w:proofErr w:type="spellStart"/>
+      <w:r>
+        <w:t>defaite</w:t>
+      </w:r>
+      <w:proofErr w:type="spellEnd"/>
+      <w:proofErr w:type="gramStart"/>
+      <w:r>
+        <w:t>]</w:t>
+      </w:r>
+      <w:proofErr w:type="gramEnd"/>
+      <w:r>
+        <w:br/>
+        <w:t>il meurt</w:t>
+      </w:r>
     </w:p>
     <w:p>
       <w:pPr>
@@ -305,13 +457,8 @@
         </w:pBdr>
       </w:pPr>
       <w:r>
-        <w:t>[</w:t>
-      </w:r>
-      <w:r>
-        <w:t>RTS</w:t>
-      </w:r>
-      <w:r>
-        <w:t>]</w:t>
+        <w:lastRenderedPageBreak/>
+        <w:t>---</w:t>
       </w:r>
     </w:p>
     <w:p>
@@ -320,16 +467,16 @@
           <w:bottom w:val="single" w:sz="6" w:space="1" w:color="auto"/>
         </w:pBdr>
       </w:pPr>
-    </w:p>
-    <w:p>
-      <w:r>
-        <w:t xml:space="preserve">{The </w:t>
-      </w:r>
-      <w:proofErr w:type="spellStart"/>
-      <w:r>
-        <w:t>Elements</w:t>
-      </w:r>
-      <w:proofErr w:type="spellEnd"/>
+      <w:r>
+        <w:t>{</w:t>
+      </w:r>
+      <w:proofErr w:type="spellStart"/>
+      <w:proofErr w:type="gramStart"/>
+      <w:r>
+        <w:t>gladiator</w:t>
+      </w:r>
+      <w:proofErr w:type="spellEnd"/>
+      <w:proofErr w:type="gramEnd"/>
       <w:r>
         <w:t>}</w:t>
       </w:r>
@@ -341,15 +488,58 @@
         </w:pBdr>
       </w:pPr>
       <w:r>
-        <w:t xml:space="preserve">4 </w:t>
-      </w:r>
-      <w:proofErr w:type="spellStart"/>
-      <w:r>
-        <w:t>elements</w:t>
-      </w:r>
-      <w:proofErr w:type="spellEnd"/>
-      <w:r>
-        <w:t> : terre, eau, air, feu</w:t>
+        <w:t xml:space="preserve">Une </w:t>
+      </w:r>
+      <w:proofErr w:type="spellStart"/>
+      <w:r>
+        <w:t>unite</w:t>
+      </w:r>
+      <w:proofErr w:type="spellEnd"/>
+      <w:r>
+        <w:t xml:space="preserve"> qui traine un boulet/masse/</w:t>
+      </w:r>
+      <w:proofErr w:type="spellStart"/>
+      <w:r>
+        <w:t>epee</w:t>
+      </w:r>
+      <w:proofErr w:type="spellEnd"/>
+      <w:r>
+        <w:t xml:space="preserve"> </w:t>
+      </w:r>
+      <w:proofErr w:type="spellStart"/>
+      <w:r>
+        <w:t>derriere</w:t>
+      </w:r>
+      <w:proofErr w:type="spellEnd"/>
+      <w:r>
+        <w:t xml:space="preserve"> elle, et peut frapper les ennemis avec. (</w:t>
+      </w:r>
+      <w:proofErr w:type="gramStart"/>
+      <w:r>
+        <w:t>voir</w:t>
+      </w:r>
+      <w:proofErr w:type="gramEnd"/>
+      <w:r>
+        <w:t xml:space="preserve"> </w:t>
+      </w:r>
+      <w:proofErr w:type="spellStart"/>
+      <w:r>
+        <w:t>hammerfight</w:t>
+      </w:r>
+      <w:proofErr w:type="spellEnd"/>
+      <w:r>
+        <w:t>)</w:t>
+      </w:r>
+      <w:r>
+        <w:t xml:space="preserve">, </w:t>
+      </w:r>
+      <w:proofErr w:type="spellStart"/>
+      <w:r>
+        <w:t>degats</w:t>
+      </w:r>
+      <w:proofErr w:type="spellEnd"/>
+      <w:r>
+        <w:t xml:space="preserve"> en fonction de la vitesse.</w:t>
       </w:r>
     </w:p>
     <w:p>
@@ -359,32 +549,328 @@
         </w:pBdr>
       </w:pPr>
       <w:r>
-        <w:t xml:space="preserve">Endroit sur la </w:t>
-      </w:r>
-      <w:proofErr w:type="spellStart"/>
-      <w:r>
-        <w:t>map</w:t>
-      </w:r>
-      <w:proofErr w:type="spellEnd"/>
-      <w:r>
-        <w:t xml:space="preserve"> qui </w:t>
-      </w:r>
-      <w:proofErr w:type="spellStart"/>
-      <w:r>
-        <w:t>confere</w:t>
-      </w:r>
-      <w:proofErr w:type="spellEnd"/>
-      <w:r>
-        <w:t xml:space="preserve"> des avantages</w:t>
+        <w:t>(</w:t>
+      </w:r>
+      <w:proofErr w:type="gramStart"/>
+      <w:r>
+        <w:t>interface</w:t>
+      </w:r>
+      <w:proofErr w:type="gramEnd"/>
+      <w:r>
+        <w:t>)</w:t>
+      </w:r>
+    </w:p>
+    <w:p>
+      <w:pPr>
+        <w:pBdr>
+          <w:bottom w:val="single" w:sz="6" w:space="1" w:color="auto"/>
+        </w:pBdr>
+      </w:pPr>
+      <w:r>
+        <w:t xml:space="preserve">Vision </w:t>
+      </w:r>
+      <w:proofErr w:type="spellStart"/>
+      <w:r>
+        <w:t>centree</w:t>
+      </w:r>
+      <w:proofErr w:type="spellEnd"/>
+      <w:r>
+        <w:t xml:space="preserve">, </w:t>
+      </w:r>
+      <w:proofErr w:type="spellStart"/>
+      <w:r>
+        <w:t>pdv</w:t>
+      </w:r>
+      <w:proofErr w:type="spellEnd"/>
+    </w:p>
+    <w:p>
+      <w:pPr>
+        <w:pBdr>
+          <w:bottom w:val="single" w:sz="6" w:space="1" w:color="auto"/>
+        </w:pBdr>
+      </w:pPr>
+      <w:r>
+        <w:t xml:space="preserve">[condition de </w:t>
+      </w:r>
+      <w:proofErr w:type="spellStart"/>
+      <w:r>
+        <w:t>defaite</w:t>
+      </w:r>
+      <w:proofErr w:type="spellEnd"/>
+      <w:proofErr w:type="gramStart"/>
+      <w:r>
+        <w:t>]</w:t>
+      </w:r>
+      <w:proofErr w:type="gramEnd"/>
+      <w:r>
+        <w:br/>
+        <w:t>il meurt</w:t>
+      </w:r>
+    </w:p>
+    <w:p>
+      <w:pPr>
+        <w:pBdr>
+          <w:bottom w:val="single" w:sz="6" w:space="1" w:color="auto"/>
+        </w:pBdr>
+      </w:pPr>
+    </w:p>
+    <w:p>
+      <w:pPr>
+        <w:pBdr>
+          <w:bottom w:val="single" w:sz="6" w:space="1" w:color="auto"/>
+        </w:pBdr>
+      </w:pPr>
+      <w:r>
+        <w:t>[</w:t>
+      </w:r>
+      <w:r>
+        <w:t>RTS</w:t>
+      </w:r>
+      <w:r>
+        <w:t>]</w:t>
+      </w:r>
+    </w:p>
+    <w:p>
+      <w:pPr>
+        <w:pBdr>
+          <w:bottom w:val="single" w:sz="6" w:space="1" w:color="auto"/>
+        </w:pBdr>
+      </w:pPr>
+    </w:p>
+    <w:p>
+      <w:r>
+        <w:t xml:space="preserve">{The </w:t>
+      </w:r>
+      <w:proofErr w:type="spellStart"/>
+      <w:r>
+        <w:t>Elements</w:t>
+      </w:r>
+      <w:proofErr w:type="spellEnd"/>
+      <w:r>
+        <w:t>}</w:t>
+      </w:r>
+    </w:p>
+    <w:p>
+      <w:pPr>
+        <w:pBdr>
+          <w:bottom w:val="single" w:sz="6" w:space="1" w:color="auto"/>
+        </w:pBdr>
+      </w:pPr>
+      <w:r>
+        <w:t xml:space="preserve">4 </w:t>
+      </w:r>
+      <w:proofErr w:type="spellStart"/>
+      <w:r>
+        <w:t>elements</w:t>
+      </w:r>
+      <w:proofErr w:type="spellEnd"/>
+      <w:r>
+        <w:t> : terre, eau, air, feu</w:t>
+      </w:r>
+    </w:p>
+    <w:p>
+      <w:pPr>
+        <w:pBdr>
+          <w:bottom w:val="single" w:sz="6" w:space="1" w:color="auto"/>
+        </w:pBdr>
+      </w:pPr>
+      <w:r>
+        <w:t>A</w:t>
+      </w:r>
+      <w:r>
+        <w:t>vantages</w:t>
+      </w:r>
+      <w:r>
+        <w:t xml:space="preserve"> de chaque </w:t>
+      </w:r>
+      <w:proofErr w:type="spellStart"/>
+      <w:r>
+        <w:t>elements</w:t>
+      </w:r>
+      <w:proofErr w:type="spellEnd"/>
+      <w:r>
+        <w:t xml:space="preserve"> : </w:t>
+      </w:r>
+      <w:r>
+        <w:t>(terre</w:t>
+      </w:r>
+      <w:r>
+        <w:t xml:space="preserve">-&gt; bouclier qui tourne autour et qui bloque tout </w:t>
+      </w:r>
+      <w:proofErr w:type="spellStart"/>
+      <w:r>
+        <w:t>degat</w:t>
+      </w:r>
+      <w:proofErr w:type="spellEnd"/>
+      <w:r>
+        <w:t>,</w:t>
+      </w:r>
+      <w:r>
+        <w:t xml:space="preserve"> eau</w:t>
+      </w:r>
+      <w:r>
+        <w:t xml:space="preserve"> -&gt; peut faire revivre l’air</w:t>
+      </w:r>
+      <w:r>
+        <w:t xml:space="preserve">, air -&gt; </w:t>
+      </w:r>
+      <w:r>
+        <w:t xml:space="preserve">partout plus rapide, feu -&gt; </w:t>
+      </w:r>
+      <w:proofErr w:type="spellStart"/>
+      <w:r>
+        <w:t>degats</w:t>
+      </w:r>
+      <w:proofErr w:type="spellEnd"/>
+      <w:r>
+        <w:t xml:space="preserve"> de zone</w:t>
+      </w:r>
+      <w:r>
+        <w:t>)</w:t>
+      </w:r>
+    </w:p>
+    <w:p>
+      <w:pPr>
+        <w:pBdr>
+          <w:bottom w:val="single" w:sz="6" w:space="1" w:color="auto"/>
+        </w:pBdr>
+      </w:pPr>
+      <w:r>
+        <w:t xml:space="preserve">Terre + eau : boue -&gt; </w:t>
+      </w:r>
+      <w:proofErr w:type="spellStart"/>
+      <w:r>
+        <w:t>gene</w:t>
+      </w:r>
+      <w:proofErr w:type="spellEnd"/>
+      <w:r>
+        <w:t xml:space="preserve"> le joueur ennemi (voir </w:t>
+      </w:r>
+      <w:proofErr w:type="spellStart"/>
+      <w:r>
+        <w:t>mario</w:t>
+      </w:r>
+      <w:proofErr w:type="spellEnd"/>
+      <w:r>
+        <w:t xml:space="preserve"> kart/</w:t>
+      </w:r>
+      <w:proofErr w:type="spellStart"/>
+      <w:r>
+        <w:t>magicka</w:t>
+      </w:r>
+      <w:proofErr w:type="spellEnd"/>
+      <w:r>
+        <w:t>) (change les touches/affiche du caca a l’</w:t>
+      </w:r>
+      <w:proofErr w:type="spellStart"/>
+      <w:r>
+        <w:t>ecran</w:t>
+      </w:r>
+      <w:proofErr w:type="spellEnd"/>
+      <w:r>
+        <w:t>/etc.)</w:t>
+      </w:r>
+    </w:p>
+    <w:p>
+      <w:pPr>
+        <w:pBdr>
+          <w:bottom w:val="single" w:sz="6" w:space="1" w:color="auto"/>
+        </w:pBdr>
+      </w:pPr>
+      <w:r>
+        <w:t>Eau + air : glace -&gt; ralenti de zone</w:t>
+      </w:r>
+    </w:p>
+    <w:p>
+      <w:pPr>
+        <w:pBdr>
+          <w:bottom w:val="single" w:sz="6" w:space="1" w:color="auto"/>
+        </w:pBdr>
+      </w:pPr>
+      <w:r>
+        <w:t>Air + feu :</w:t>
+      </w:r>
+      <w:r>
+        <w:t xml:space="preserve"> projectiles de feu (single </w:t>
+      </w:r>
+      <w:proofErr w:type="spellStart"/>
+      <w:r>
+        <w:t>target</w:t>
+      </w:r>
+      <w:proofErr w:type="spellEnd"/>
+      <w:r>
+        <w:t>)</w:t>
+      </w:r>
+    </w:p>
+    <w:p>
+      <w:pPr>
+        <w:pBdr>
+          <w:bottom w:val="single" w:sz="6" w:space="1" w:color="auto"/>
+        </w:pBdr>
+      </w:pPr>
+      <w:proofErr w:type="gramStart"/>
+      <w:r>
+        <w:t>feu</w:t>
+      </w:r>
+      <w:proofErr w:type="gramEnd"/>
+      <w:r>
+        <w:t xml:space="preserve"> + terre :</w:t>
+      </w:r>
+      <w:r>
+        <w:t xml:space="preserve"> bouclier qui tourne et qui fait des </w:t>
+      </w:r>
+      <w:proofErr w:type="spellStart"/>
+      <w:r>
+        <w:t>degats</w:t>
+      </w:r>
+      <w:proofErr w:type="spellEnd"/>
+      <w:r>
+        <w:t xml:space="preserve"> de zone</w:t>
+      </w:r>
+    </w:p>
+    <w:p>
+      <w:pPr>
+        <w:pBdr>
+          <w:bottom w:val="single" w:sz="6" w:space="1" w:color="auto"/>
+        </w:pBdr>
+      </w:pPr>
+      <w:proofErr w:type="gramStart"/>
+      <w:r>
+        <w:t>terre</w:t>
+      </w:r>
+      <w:proofErr w:type="gramEnd"/>
+      <w:r>
+        <w:t xml:space="preserve"> + air :</w:t>
       </w:r>
       <w:r>
         <w:t xml:space="preserve"> </w:t>
+      </w:r>
+      <w:r>
+        <w:t>plus grand bouclier</w:t>
+      </w:r>
+    </w:p>
+    <w:p>
+      <w:pPr>
+        <w:pBdr>
+          <w:bottom w:val="single" w:sz="6" w:space="1" w:color="auto"/>
+        </w:pBdr>
+      </w:pPr>
+      <w:r>
+        <w:t>eau + feu :</w:t>
+      </w:r>
+      <w:r>
+        <w:t xml:space="preserve"> vapeur : repousse </w:t>
+      </w:r>
+      <w:proofErr w:type="spellStart"/>
+      <w:r>
+        <w:t>tres</w:t>
+      </w:r>
+      <w:proofErr w:type="spellEnd"/>
+      <w:r>
+        <w:t xml:space="preserve"> fort</w:t>
       </w:r>
       <w:bookmarkStart w:id="0" w:name="_GoBack"/>
       <w:bookmarkEnd w:id="0"/>
-      <w:r>
-        <w:t>(terre-&gt; roche, eau -&gt; mer, air -&gt; partout plus rapide, feu -&gt; lave</w:t>
-      </w:r>
     </w:p>
     <w:p>
       <w:pPr>
@@ -457,8 +943,65 @@
           <w:szCs w:val="20"/>
           <w:lang w:eastAsia="fr-FR"/>
         </w:rPr>
-        <w:lastRenderedPageBreak/>
-        <w:t xml:space="preserve">@Tisseur d'esprits : Un puissant mage ouvre un portail dans le ciel qui fait apparaitre des soldats qui </w:t>
+        <w:t>@Tisseur d'esprits : Un puissant mage ouvre un portail dans le ciel</w:t>
+      </w:r>
+      <w:r>
+        <w:rPr>
+          <w:rFonts w:ascii="Courier New" w:eastAsia="Times New Roman" w:hAnsi="Courier New" w:cs="Courier New"/>
+          <w:sz w:val="20"/>
+          <w:szCs w:val="20"/>
+          <w:lang w:eastAsia="fr-FR"/>
+        </w:rPr>
+        <w:t xml:space="preserve"> (position des portails possible fixe, un seul ouvert </w:t>
+      </w:r>
+      <w:proofErr w:type="spellStart"/>
+      <w:r>
+        <w:rPr>
+          <w:rFonts w:ascii="Courier New" w:eastAsia="Times New Roman" w:hAnsi="Courier New" w:cs="Courier New"/>
+          <w:sz w:val="20"/>
+          <w:szCs w:val="20"/>
+          <w:lang w:eastAsia="fr-FR"/>
+        </w:rPr>
+        <w:t>a</w:t>
+      </w:r>
+      <w:proofErr w:type="spellEnd"/>
+      <w:r>
+        <w:rPr>
+          <w:rFonts w:ascii="Courier New" w:eastAsia="Times New Roman" w:hAnsi="Courier New" w:cs="Courier New"/>
+          <w:sz w:val="20"/>
+          <w:szCs w:val="20"/>
+          <w:lang w:eastAsia="fr-FR"/>
+        </w:rPr>
+        <w:t xml:space="preserve"> la fois, position </w:t>
+      </w:r>
+      <w:proofErr w:type="spellStart"/>
+      <w:r>
+        <w:rPr>
+          <w:rFonts w:ascii="Courier New" w:eastAsia="Times New Roman" w:hAnsi="Courier New" w:cs="Courier New"/>
+          <w:sz w:val="20"/>
+          <w:szCs w:val="20"/>
+          <w:lang w:eastAsia="fr-FR"/>
+        </w:rPr>
+        <w:t>aleatoire</w:t>
+      </w:r>
+      <w:proofErr w:type="spellEnd"/>
+      <w:r>
+        <w:rPr>
+          <w:rFonts w:ascii="Courier New" w:eastAsia="Times New Roman" w:hAnsi="Courier New" w:cs="Courier New"/>
+          <w:sz w:val="20"/>
+          <w:szCs w:val="20"/>
+          <w:lang w:eastAsia="fr-FR"/>
+        </w:rPr>
+        <w:t xml:space="preserve"> toutes les x secondes)</w:t>
+      </w:r>
+      <w:r>
+        <w:rPr>
+          <w:rFonts w:ascii="Courier New" w:eastAsia="Times New Roman" w:hAnsi="Courier New" w:cs="Courier New"/>
+          <w:sz w:val="20"/>
+          <w:szCs w:val="20"/>
+          <w:lang w:eastAsia="fr-FR"/>
+        </w:rPr>
+        <w:t xml:space="preserve"> qui fait apparaitre des soldats qui </w:t>
       </w:r>
       <w:proofErr w:type="spellStart"/>
       <w:r>
@@ -559,7 +1102,25 @@
           <w:lang w:eastAsia="fr-FR"/>
         </w:rPr>
         <w:tab/>
-        <w:t>Energie : 10 000 / 10 000.</w:t>
+        <w:t>Energie : 10 000 / 10</w:t>
+      </w:r>
+      <w:r>
+        <w:rPr>
+          <w:rFonts w:ascii="Courier New" w:eastAsia="Times New Roman" w:hAnsi="Courier New" w:cs="Courier New"/>
+          <w:sz w:val="20"/>
+          <w:szCs w:val="20"/>
+          <w:lang w:eastAsia="fr-FR"/>
+        </w:rPr>
+        <w:t> </w:t>
+      </w:r>
+      <w:r>
+        <w:rPr>
+          <w:rFonts w:ascii="Courier New" w:eastAsia="Times New Roman" w:hAnsi="Courier New" w:cs="Courier New"/>
+          <w:sz w:val="20"/>
+          <w:szCs w:val="20"/>
+          <w:lang w:eastAsia="fr-FR"/>
+        </w:rPr>
+        <w:t>000.</w:t>
       </w:r>
     </w:p>
     <w:p>
@@ -598,17 +1159,37 @@
           <w:lang w:eastAsia="fr-FR"/>
         </w:rPr>
         <w:tab/>
-        <w:t>Vie : 1 / 1. (</w:t>
-      </w:r>
-      <w:proofErr w:type="spellStart"/>
-      <w:r>
-        <w:rPr>
-          <w:rFonts w:ascii="Courier New" w:eastAsia="Times New Roman" w:hAnsi="Courier New" w:cs="Courier New"/>
-          <w:sz w:val="20"/>
-          <w:szCs w:val="20"/>
-          <w:lang w:eastAsia="fr-FR"/>
-        </w:rPr>
-        <w:t>Buff</w:t>
+        <w:t>Passif : Regagne de l'</w:t>
+      </w:r>
+      <w:proofErr w:type="spellStart"/>
+      <w:r>
+        <w:rPr>
+          <w:rFonts w:ascii="Courier New" w:eastAsia="Times New Roman" w:hAnsi="Courier New" w:cs="Courier New"/>
+          <w:sz w:val="20"/>
+          <w:szCs w:val="20"/>
+          <w:lang w:eastAsia="fr-FR"/>
+        </w:rPr>
+        <w:t>energie</w:t>
+      </w:r>
+      <w:proofErr w:type="spellEnd"/>
+      <w:r>
+        <w:rPr>
+          <w:rFonts w:ascii="Courier New" w:eastAsia="Times New Roman" w:hAnsi="Courier New" w:cs="Courier New"/>
+          <w:sz w:val="20"/>
+          <w:szCs w:val="20"/>
+          <w:lang w:eastAsia="fr-FR"/>
+        </w:rPr>
+        <w:t xml:space="preserve"> lors d'un rappel ou les </w:t>
+      </w:r>
+      <w:proofErr w:type="spellStart"/>
+      <w:r>
+        <w:rPr>
+          <w:rFonts w:ascii="Courier New" w:eastAsia="Times New Roman" w:hAnsi="Courier New" w:cs="Courier New"/>
+          <w:sz w:val="20"/>
+          <w:szCs w:val="20"/>
+          <w:lang w:eastAsia="fr-FR"/>
+        </w:rPr>
+        <w:t>unites</w:t>
       </w:r>
       <w:proofErr w:type="spellEnd"/>
       <w:r>
@@ -628,17 +1209,37 @@
           <w:szCs w:val="20"/>
           <w:lang w:eastAsia="fr-FR"/>
         </w:rPr>
-        <w:t>invulnerable</w:t>
-      </w:r>
-      <w:proofErr w:type="spellEnd"/>
-      <w:r>
-        <w:rPr>
-          <w:rFonts w:ascii="Courier New" w:eastAsia="Times New Roman" w:hAnsi="Courier New" w:cs="Courier New"/>
-          <w:sz w:val="20"/>
-          <w:szCs w:val="20"/>
-          <w:lang w:eastAsia="fr-FR"/>
-        </w:rPr>
-        <w:t xml:space="preserve"> infini.)</w:t>
+        <w:t>etaient</w:t>
+      </w:r>
+      <w:proofErr w:type="spellEnd"/>
+      <w:r>
+        <w:rPr>
+          <w:rFonts w:ascii="Courier New" w:eastAsia="Times New Roman" w:hAnsi="Courier New" w:cs="Courier New"/>
+          <w:sz w:val="20"/>
+          <w:szCs w:val="20"/>
+          <w:lang w:eastAsia="fr-FR"/>
+        </w:rPr>
+        <w:t xml:space="preserve"> charges de </w:t>
+      </w:r>
+      <w:proofErr w:type="spellStart"/>
+      <w:r>
+        <w:rPr>
+          <w:rFonts w:ascii="Courier New" w:eastAsia="Times New Roman" w:hAnsi="Courier New" w:cs="Courier New"/>
+          <w:sz w:val="20"/>
+          <w:szCs w:val="20"/>
+          <w:lang w:eastAsia="fr-FR"/>
+        </w:rPr>
+        <w:t>materiaux</w:t>
+      </w:r>
+      <w:proofErr w:type="spellEnd"/>
+      <w:r>
+        <w:rPr>
+          <w:rFonts w:ascii="Courier New" w:eastAsia="Times New Roman" w:hAnsi="Courier New" w:cs="Courier New"/>
+          <w:sz w:val="20"/>
+          <w:szCs w:val="20"/>
+          <w:lang w:eastAsia="fr-FR"/>
+        </w:rPr>
+        <w:t>.</w:t>
       </w:r>
     </w:p>
     <w:p>
@@ -669,96 +1270,6 @@
           <w:lang w:eastAsia="fr-FR"/>
         </w:rPr>
       </w:pPr>
-      <w:r>
-        <w:rPr>
-          <w:rFonts w:ascii="Courier New" w:eastAsia="Times New Roman" w:hAnsi="Courier New" w:cs="Courier New"/>
-          <w:sz w:val="20"/>
-          <w:szCs w:val="20"/>
-          <w:lang w:eastAsia="fr-FR"/>
-        </w:rPr>
-        <w:tab/>
-        <w:t>Passif : Regagne de l'</w:t>
-      </w:r>
-      <w:proofErr w:type="spellStart"/>
-      <w:r>
-        <w:rPr>
-          <w:rFonts w:ascii="Courier New" w:eastAsia="Times New Roman" w:hAnsi="Courier New" w:cs="Courier New"/>
-          <w:sz w:val="20"/>
-          <w:szCs w:val="20"/>
-          <w:lang w:eastAsia="fr-FR"/>
-        </w:rPr>
-        <w:t>energie</w:t>
-      </w:r>
-      <w:proofErr w:type="spellEnd"/>
-      <w:r>
-        <w:rPr>
-          <w:rFonts w:ascii="Courier New" w:eastAsia="Times New Roman" w:hAnsi="Courier New" w:cs="Courier New"/>
-          <w:sz w:val="20"/>
-          <w:szCs w:val="20"/>
-          <w:lang w:eastAsia="fr-FR"/>
-        </w:rPr>
-        <w:t xml:space="preserve"> lors d'un rappel ou les </w:t>
-      </w:r>
-      <w:proofErr w:type="spellStart"/>
-      <w:r>
-        <w:rPr>
-          <w:rFonts w:ascii="Courier New" w:eastAsia="Times New Roman" w:hAnsi="Courier New" w:cs="Courier New"/>
-          <w:sz w:val="20"/>
-          <w:szCs w:val="20"/>
-          <w:lang w:eastAsia="fr-FR"/>
-        </w:rPr>
-        <w:t>unites</w:t>
-      </w:r>
-      <w:proofErr w:type="spellEnd"/>
-      <w:r>
-        <w:rPr>
-          <w:rFonts w:ascii="Courier New" w:eastAsia="Times New Roman" w:hAnsi="Courier New" w:cs="Courier New"/>
-          <w:sz w:val="20"/>
-          <w:szCs w:val="20"/>
-          <w:lang w:eastAsia="fr-FR"/>
-        </w:rPr>
-        <w:t xml:space="preserve"> </w:t>
-      </w:r>
-      <w:proofErr w:type="spellStart"/>
-      <w:r>
-        <w:rPr>
-          <w:rFonts w:ascii="Courier New" w:eastAsia="Times New Roman" w:hAnsi="Courier New" w:cs="Courier New"/>
-          <w:sz w:val="20"/>
-          <w:szCs w:val="20"/>
-          <w:lang w:eastAsia="fr-FR"/>
-        </w:rPr>
-        <w:t>etaient</w:t>
-      </w:r>
-      <w:proofErr w:type="spellEnd"/>
-      <w:r>
-        <w:rPr>
-          <w:rFonts w:ascii="Courier New" w:eastAsia="Times New Roman" w:hAnsi="Courier New" w:cs="Courier New"/>
-          <w:sz w:val="20"/>
-          <w:szCs w:val="20"/>
-          <w:lang w:eastAsia="fr-FR"/>
-        </w:rPr>
-        <w:t xml:space="preserve"> charges de </w:t>
-      </w:r>
-      <w:proofErr w:type="spellStart"/>
-      <w:r>
-        <w:rPr>
-          <w:rFonts w:ascii="Courier New" w:eastAsia="Times New Roman" w:hAnsi="Courier New" w:cs="Courier New"/>
-          <w:sz w:val="20"/>
-          <w:szCs w:val="20"/>
-          <w:lang w:eastAsia="fr-FR"/>
-        </w:rPr>
-        <w:t>materiaux</w:t>
-      </w:r>
-      <w:proofErr w:type="spellEnd"/>
-      <w:r>
-        <w:rPr>
-          <w:rFonts w:ascii="Courier New" w:eastAsia="Times New Roman" w:hAnsi="Courier New" w:cs="Courier New"/>
-          <w:sz w:val="20"/>
-          <w:szCs w:val="20"/>
-          <w:lang w:eastAsia="fr-FR"/>
-        </w:rPr>
-        <w:t>.</w:t>
-      </w:r>
     </w:p>
     <w:p>
       <w:pPr>
@@ -788,6 +1299,35 @@
           <w:lang w:eastAsia="fr-FR"/>
         </w:rPr>
       </w:pPr>
+      <w:r>
+        <w:rPr>
+          <w:rFonts w:ascii="Courier New" w:eastAsia="Times New Roman" w:hAnsi="Courier New" w:cs="Courier New"/>
+          <w:sz w:val="20"/>
+          <w:szCs w:val="20"/>
+          <w:lang w:eastAsia="fr-FR"/>
+        </w:rPr>
+        <w:t xml:space="preserve">- Guerrier (150 Energie / </w:t>
+      </w:r>
+      <w:proofErr w:type="spellStart"/>
+      <w:r>
+        <w:rPr>
+          <w:rFonts w:ascii="Courier New" w:eastAsia="Times New Roman" w:hAnsi="Courier New" w:cs="Courier New"/>
+          <w:sz w:val="20"/>
+          <w:szCs w:val="20"/>
+          <w:lang w:eastAsia="fr-FR"/>
+        </w:rPr>
+        <w:t>unite</w:t>
+      </w:r>
+      <w:proofErr w:type="spellEnd"/>
+      <w:r>
+        <w:rPr>
+          <w:rFonts w:ascii="Courier New" w:eastAsia="Times New Roman" w:hAnsi="Courier New" w:cs="Courier New"/>
+          <w:sz w:val="20"/>
+          <w:szCs w:val="20"/>
+          <w:lang w:eastAsia="fr-FR"/>
+        </w:rPr>
+        <w:t>) ([x] points de vie)</w:t>
+      </w:r>
     </w:p>
     <w:p>
       <w:pPr>
@@ -817,34 +1357,146 @@
           <w:lang w:eastAsia="fr-FR"/>
         </w:rPr>
       </w:pPr>
-      <w:r>
-        <w:rPr>
-          <w:rFonts w:ascii="Courier New" w:eastAsia="Times New Roman" w:hAnsi="Courier New" w:cs="Courier New"/>
-          <w:sz w:val="20"/>
-          <w:szCs w:val="20"/>
-          <w:lang w:eastAsia="fr-FR"/>
-        </w:rPr>
-        <w:t xml:space="preserve">- Guerrier (150 Energie / </w:t>
-      </w:r>
-      <w:proofErr w:type="spellStart"/>
-      <w:r>
-        <w:rPr>
-          <w:rFonts w:ascii="Courier New" w:eastAsia="Times New Roman" w:hAnsi="Courier New" w:cs="Courier New"/>
-          <w:sz w:val="20"/>
-          <w:szCs w:val="20"/>
-          <w:lang w:eastAsia="fr-FR"/>
-        </w:rPr>
-        <w:t>unite</w:t>
-      </w:r>
-      <w:proofErr w:type="spellEnd"/>
-      <w:r>
-        <w:rPr>
-          <w:rFonts w:ascii="Courier New" w:eastAsia="Times New Roman" w:hAnsi="Courier New" w:cs="Courier New"/>
-          <w:sz w:val="20"/>
-          <w:szCs w:val="20"/>
-          <w:lang w:eastAsia="fr-FR"/>
-        </w:rPr>
-        <w:t>) ([x] points de vie)</w:t>
+      <w:proofErr w:type="spellStart"/>
+      <w:r>
+        <w:rPr>
+          <w:rFonts w:ascii="Courier New" w:eastAsia="Times New Roman" w:hAnsi="Courier New" w:cs="Courier New"/>
+          <w:sz w:val="20"/>
+          <w:szCs w:val="20"/>
+          <w:lang w:eastAsia="fr-FR"/>
+        </w:rPr>
+        <w:lastRenderedPageBreak/>
+        <w:t>Creer</w:t>
+      </w:r>
+      <w:proofErr w:type="spellEnd"/>
+      <w:r>
+        <w:rPr>
+          <w:rFonts w:ascii="Courier New" w:eastAsia="Times New Roman" w:hAnsi="Courier New" w:cs="Courier New"/>
+          <w:sz w:val="20"/>
+          <w:szCs w:val="20"/>
+          <w:lang w:eastAsia="fr-FR"/>
+        </w:rPr>
+        <w:t xml:space="preserve"> {x} Guerriers qui sont </w:t>
+      </w:r>
+      <w:proofErr w:type="spellStart"/>
+      <w:r>
+        <w:rPr>
+          <w:rFonts w:ascii="Courier New" w:eastAsia="Times New Roman" w:hAnsi="Courier New" w:cs="Courier New"/>
+          <w:sz w:val="20"/>
+          <w:szCs w:val="20"/>
+          <w:lang w:eastAsia="fr-FR"/>
+        </w:rPr>
+        <w:t>presents</w:t>
+      </w:r>
+      <w:proofErr w:type="spellEnd"/>
+      <w:r>
+        <w:rPr>
+          <w:rFonts w:ascii="Courier New" w:eastAsia="Times New Roman" w:hAnsi="Courier New" w:cs="Courier New"/>
+          <w:sz w:val="20"/>
+          <w:szCs w:val="20"/>
+          <w:lang w:eastAsia="fr-FR"/>
+        </w:rPr>
+        <w:t xml:space="preserve"> sur la </w:t>
+      </w:r>
+      <w:proofErr w:type="spellStart"/>
+      <w:r>
+        <w:rPr>
+          <w:rFonts w:ascii="Courier New" w:eastAsia="Times New Roman" w:hAnsi="Courier New" w:cs="Courier New"/>
+          <w:sz w:val="20"/>
+          <w:szCs w:val="20"/>
+          <w:lang w:eastAsia="fr-FR"/>
+        </w:rPr>
+        <w:t>map</w:t>
+      </w:r>
+      <w:proofErr w:type="spellEnd"/>
+      <w:r>
+        <w:rPr>
+          <w:rFonts w:ascii="Courier New" w:eastAsia="Times New Roman" w:hAnsi="Courier New" w:cs="Courier New"/>
+          <w:sz w:val="20"/>
+          <w:szCs w:val="20"/>
+          <w:lang w:eastAsia="fr-FR"/>
+        </w:rPr>
+        <w:t xml:space="preserve"> jusqu'</w:t>
+      </w:r>
+      <w:proofErr w:type="spellStart"/>
+      <w:r>
+        <w:rPr>
+          <w:rFonts w:ascii="Courier New" w:eastAsia="Times New Roman" w:hAnsi="Courier New" w:cs="Courier New"/>
+          <w:sz w:val="20"/>
+          <w:szCs w:val="20"/>
+          <w:lang w:eastAsia="fr-FR"/>
+        </w:rPr>
+        <w:t>a</w:t>
+      </w:r>
+      <w:proofErr w:type="spellEnd"/>
+      <w:r>
+        <w:rPr>
+          <w:rFonts w:ascii="Courier New" w:eastAsia="Times New Roman" w:hAnsi="Courier New" w:cs="Courier New"/>
+          <w:sz w:val="20"/>
+          <w:szCs w:val="20"/>
+          <w:lang w:eastAsia="fr-FR"/>
+        </w:rPr>
+        <w:t xml:space="preserve"> </w:t>
+      </w:r>
+      <w:proofErr w:type="spellStart"/>
+      <w:r>
+        <w:rPr>
+          <w:rFonts w:ascii="Courier New" w:eastAsia="Times New Roman" w:hAnsi="Courier New" w:cs="Courier New"/>
+          <w:sz w:val="20"/>
+          <w:szCs w:val="20"/>
+          <w:lang w:eastAsia="fr-FR"/>
+        </w:rPr>
+        <w:t>mourrir</w:t>
+      </w:r>
+      <w:proofErr w:type="spellEnd"/>
+      <w:r>
+        <w:rPr>
+          <w:rFonts w:ascii="Courier New" w:eastAsia="Times New Roman" w:hAnsi="Courier New" w:cs="Courier New"/>
+          <w:sz w:val="20"/>
+          <w:szCs w:val="20"/>
+          <w:lang w:eastAsia="fr-FR"/>
+        </w:rPr>
+        <w:t xml:space="preserve">. Ils attaquent au corps </w:t>
+      </w:r>
+      <w:proofErr w:type="spellStart"/>
+      <w:r>
+        <w:rPr>
+          <w:rFonts w:ascii="Courier New" w:eastAsia="Times New Roman" w:hAnsi="Courier New" w:cs="Courier New"/>
+          <w:sz w:val="20"/>
+          <w:szCs w:val="20"/>
+          <w:lang w:eastAsia="fr-FR"/>
+        </w:rPr>
+        <w:t>a</w:t>
+      </w:r>
+      <w:proofErr w:type="spellEnd"/>
+      <w:r>
+        <w:rPr>
+          <w:rFonts w:ascii="Courier New" w:eastAsia="Times New Roman" w:hAnsi="Courier New" w:cs="Courier New"/>
+          <w:sz w:val="20"/>
+          <w:szCs w:val="20"/>
+          <w:lang w:eastAsia="fr-FR"/>
+        </w:rPr>
+        <w:t xml:space="preserve"> corps et </w:t>
+      </w:r>
+      <w:proofErr w:type="spellStart"/>
+      <w:r>
+        <w:rPr>
+          <w:rFonts w:ascii="Courier New" w:eastAsia="Times New Roman" w:hAnsi="Courier New" w:cs="Courier New"/>
+          <w:sz w:val="20"/>
+          <w:szCs w:val="20"/>
+          <w:lang w:eastAsia="fr-FR"/>
+        </w:rPr>
+        <w:t>possedent</w:t>
+      </w:r>
+      <w:proofErr w:type="spellEnd"/>
+      <w:r>
+        <w:rPr>
+          <w:rFonts w:ascii="Courier New" w:eastAsia="Times New Roman" w:hAnsi="Courier New" w:cs="Courier New"/>
+          <w:sz w:val="20"/>
+          <w:szCs w:val="20"/>
+          <w:lang w:eastAsia="fr-FR"/>
+        </w:rPr>
+        <w:t xml:space="preserve"> trois potions. Drop des morceaux d'armures.</w:t>
       </w:r>
     </w:p>
     <w:p>
@@ -875,145 +1527,14 @@
           <w:lang w:eastAsia="fr-FR"/>
         </w:rPr>
       </w:pPr>
-      <w:proofErr w:type="spellStart"/>
-      <w:r>
-        <w:rPr>
-          <w:rFonts w:ascii="Courier New" w:eastAsia="Times New Roman" w:hAnsi="Courier New" w:cs="Courier New"/>
-          <w:sz w:val="20"/>
-          <w:szCs w:val="20"/>
-          <w:lang w:eastAsia="fr-FR"/>
-        </w:rPr>
-        <w:t>Creer</w:t>
-      </w:r>
-      <w:proofErr w:type="spellEnd"/>
-      <w:r>
-        <w:rPr>
-          <w:rFonts w:ascii="Courier New" w:eastAsia="Times New Roman" w:hAnsi="Courier New" w:cs="Courier New"/>
-          <w:sz w:val="20"/>
-          <w:szCs w:val="20"/>
-          <w:lang w:eastAsia="fr-FR"/>
-        </w:rPr>
-        <w:t xml:space="preserve"> {x} Guerriers qui sont </w:t>
-      </w:r>
-      <w:proofErr w:type="spellStart"/>
-      <w:r>
-        <w:rPr>
-          <w:rFonts w:ascii="Courier New" w:eastAsia="Times New Roman" w:hAnsi="Courier New" w:cs="Courier New"/>
-          <w:sz w:val="20"/>
-          <w:szCs w:val="20"/>
-          <w:lang w:eastAsia="fr-FR"/>
-        </w:rPr>
-        <w:t>presents</w:t>
-      </w:r>
-      <w:proofErr w:type="spellEnd"/>
-      <w:r>
-        <w:rPr>
-          <w:rFonts w:ascii="Courier New" w:eastAsia="Times New Roman" w:hAnsi="Courier New" w:cs="Courier New"/>
-          <w:sz w:val="20"/>
-          <w:szCs w:val="20"/>
-          <w:lang w:eastAsia="fr-FR"/>
-        </w:rPr>
-        <w:t xml:space="preserve"> sur la </w:t>
-      </w:r>
-      <w:proofErr w:type="spellStart"/>
-      <w:r>
-        <w:rPr>
-          <w:rFonts w:ascii="Courier New" w:eastAsia="Times New Roman" w:hAnsi="Courier New" w:cs="Courier New"/>
-          <w:sz w:val="20"/>
-          <w:szCs w:val="20"/>
-          <w:lang w:eastAsia="fr-FR"/>
-        </w:rPr>
-        <w:t>map</w:t>
-      </w:r>
-      <w:proofErr w:type="spellEnd"/>
-      <w:r>
-        <w:rPr>
-          <w:rFonts w:ascii="Courier New" w:eastAsia="Times New Roman" w:hAnsi="Courier New" w:cs="Courier New"/>
-          <w:sz w:val="20"/>
-          <w:szCs w:val="20"/>
-          <w:lang w:eastAsia="fr-FR"/>
-        </w:rPr>
-        <w:t xml:space="preserve"> jusqu'</w:t>
-      </w:r>
-      <w:proofErr w:type="spellStart"/>
-      <w:r>
-        <w:rPr>
-          <w:rFonts w:ascii="Courier New" w:eastAsia="Times New Roman" w:hAnsi="Courier New" w:cs="Courier New"/>
-          <w:sz w:val="20"/>
-          <w:szCs w:val="20"/>
-          <w:lang w:eastAsia="fr-FR"/>
-        </w:rPr>
-        <w:t>a</w:t>
-      </w:r>
-      <w:proofErr w:type="spellEnd"/>
-      <w:r>
-        <w:rPr>
-          <w:rFonts w:ascii="Courier New" w:eastAsia="Times New Roman" w:hAnsi="Courier New" w:cs="Courier New"/>
-          <w:sz w:val="20"/>
-          <w:szCs w:val="20"/>
-          <w:lang w:eastAsia="fr-FR"/>
-        </w:rPr>
-        <w:t xml:space="preserve"> </w:t>
-      </w:r>
-      <w:proofErr w:type="spellStart"/>
-      <w:r>
-        <w:rPr>
-          <w:rFonts w:ascii="Courier New" w:eastAsia="Times New Roman" w:hAnsi="Courier New" w:cs="Courier New"/>
-          <w:sz w:val="20"/>
-          <w:szCs w:val="20"/>
-          <w:lang w:eastAsia="fr-FR"/>
-        </w:rPr>
-        <w:t>mourrir</w:t>
-      </w:r>
-      <w:proofErr w:type="spellEnd"/>
-      <w:r>
-        <w:rPr>
-          <w:rFonts w:ascii="Courier New" w:eastAsia="Times New Roman" w:hAnsi="Courier New" w:cs="Courier New"/>
-          <w:sz w:val="20"/>
-          <w:szCs w:val="20"/>
-          <w:lang w:eastAsia="fr-FR"/>
-        </w:rPr>
-        <w:t xml:space="preserve">. Ils attaquent au corps </w:t>
-      </w:r>
-      <w:proofErr w:type="spellStart"/>
-      <w:r>
-        <w:rPr>
-          <w:rFonts w:ascii="Courier New" w:eastAsia="Times New Roman" w:hAnsi="Courier New" w:cs="Courier New"/>
-          <w:sz w:val="20"/>
-          <w:szCs w:val="20"/>
-          <w:lang w:eastAsia="fr-FR"/>
-        </w:rPr>
-        <w:t>a</w:t>
-      </w:r>
-      <w:proofErr w:type="spellEnd"/>
-      <w:r>
-        <w:rPr>
-          <w:rFonts w:ascii="Courier New" w:eastAsia="Times New Roman" w:hAnsi="Courier New" w:cs="Courier New"/>
-          <w:sz w:val="20"/>
-          <w:szCs w:val="20"/>
-          <w:lang w:eastAsia="fr-FR"/>
-        </w:rPr>
-        <w:t xml:space="preserve"> corps et </w:t>
-      </w:r>
-      <w:proofErr w:type="spellStart"/>
-      <w:r>
-        <w:rPr>
-          <w:rFonts w:ascii="Courier New" w:eastAsia="Times New Roman" w:hAnsi="Courier New" w:cs="Courier New"/>
-          <w:sz w:val="20"/>
-          <w:szCs w:val="20"/>
-          <w:lang w:eastAsia="fr-FR"/>
-        </w:rPr>
-        <w:t>possedent</w:t>
-      </w:r>
-      <w:proofErr w:type="spellEnd"/>
-      <w:r>
-        <w:rPr>
-          <w:rFonts w:ascii="Courier New" w:eastAsia="Times New Roman" w:hAnsi="Courier New" w:cs="Courier New"/>
-          <w:sz w:val="20"/>
-          <w:szCs w:val="20"/>
-          <w:lang w:eastAsia="fr-FR"/>
-        </w:rPr>
-        <w:t xml:space="preserve"> trois potions. Drop des morceaux d'armures.</w:t>
+      <w:r>
+        <w:rPr>
+          <w:rFonts w:ascii="Courier New" w:eastAsia="Times New Roman" w:hAnsi="Courier New" w:cs="Courier New"/>
+          <w:sz w:val="20"/>
+          <w:szCs w:val="20"/>
+          <w:lang w:eastAsia="fr-FR"/>
+        </w:rPr>
+        <w:t>     Potion : {x}Heal pour le guerrier qui utilise la potion.</w:t>
       </w:r>
     </w:p>
     <w:p>
@@ -1044,15 +1565,6 @@
           <w:lang w:eastAsia="fr-FR"/>
         </w:rPr>
       </w:pPr>
-      <w:r>
-        <w:rPr>
-          <w:rFonts w:ascii="Courier New" w:eastAsia="Times New Roman" w:hAnsi="Courier New" w:cs="Courier New"/>
-          <w:sz w:val="20"/>
-          <w:szCs w:val="20"/>
-          <w:lang w:eastAsia="fr-FR"/>
-        </w:rPr>
-        <w:t>     Potion : {x}Heal pour le guerrier qui utilise la potion.</w:t>
-      </w:r>
     </w:p>
     <w:p>
       <w:pPr>
@@ -1082,6 +1594,35 @@
           <w:lang w:eastAsia="fr-FR"/>
         </w:rPr>
       </w:pPr>
+      <w:r>
+        <w:rPr>
+          <w:rFonts w:ascii="Courier New" w:eastAsia="Times New Roman" w:hAnsi="Courier New" w:cs="Courier New"/>
+          <w:sz w:val="20"/>
+          <w:szCs w:val="20"/>
+          <w:lang w:eastAsia="fr-FR"/>
+        </w:rPr>
+        <w:t xml:space="preserve">- Archer (200 Energie / </w:t>
+      </w:r>
+      <w:proofErr w:type="spellStart"/>
+      <w:r>
+        <w:rPr>
+          <w:rFonts w:ascii="Courier New" w:eastAsia="Times New Roman" w:hAnsi="Courier New" w:cs="Courier New"/>
+          <w:sz w:val="20"/>
+          <w:szCs w:val="20"/>
+          <w:lang w:eastAsia="fr-FR"/>
+        </w:rPr>
+        <w:t>unite</w:t>
+      </w:r>
+      <w:proofErr w:type="spellEnd"/>
+      <w:r>
+        <w:rPr>
+          <w:rFonts w:ascii="Courier New" w:eastAsia="Times New Roman" w:hAnsi="Courier New" w:cs="Courier New"/>
+          <w:sz w:val="20"/>
+          <w:szCs w:val="20"/>
+          <w:lang w:eastAsia="fr-FR"/>
+        </w:rPr>
+        <w:t>) ([x] points de vie)</w:t>
+      </w:r>
     </w:p>
     <w:p>
       <w:pPr>
@@ -1111,34 +1652,167 @@
           <w:lang w:eastAsia="fr-FR"/>
         </w:rPr>
       </w:pPr>
-      <w:r>
-        <w:rPr>
-          <w:rFonts w:ascii="Courier New" w:eastAsia="Times New Roman" w:hAnsi="Courier New" w:cs="Courier New"/>
-          <w:sz w:val="20"/>
-          <w:szCs w:val="20"/>
-          <w:lang w:eastAsia="fr-FR"/>
-        </w:rPr>
-        <w:t xml:space="preserve">- Archer (200 Energie / </w:t>
-      </w:r>
-      <w:proofErr w:type="spellStart"/>
-      <w:r>
-        <w:rPr>
-          <w:rFonts w:ascii="Courier New" w:eastAsia="Times New Roman" w:hAnsi="Courier New" w:cs="Courier New"/>
-          <w:sz w:val="20"/>
-          <w:szCs w:val="20"/>
-          <w:lang w:eastAsia="fr-FR"/>
-        </w:rPr>
-        <w:t>unite</w:t>
-      </w:r>
-      <w:proofErr w:type="spellEnd"/>
-      <w:r>
-        <w:rPr>
-          <w:rFonts w:ascii="Courier New" w:eastAsia="Times New Roman" w:hAnsi="Courier New" w:cs="Courier New"/>
-          <w:sz w:val="20"/>
-          <w:szCs w:val="20"/>
-          <w:lang w:eastAsia="fr-FR"/>
-        </w:rPr>
-        <w:t>) ([x] points de vie)</w:t>
+      <w:proofErr w:type="spellStart"/>
+      <w:r>
+        <w:rPr>
+          <w:rFonts w:ascii="Courier New" w:eastAsia="Times New Roman" w:hAnsi="Courier New" w:cs="Courier New"/>
+          <w:sz w:val="20"/>
+          <w:szCs w:val="20"/>
+          <w:lang w:eastAsia="fr-FR"/>
+        </w:rPr>
+        <w:t>Creer</w:t>
+      </w:r>
+      <w:proofErr w:type="spellEnd"/>
+      <w:r>
+        <w:rPr>
+          <w:rFonts w:ascii="Courier New" w:eastAsia="Times New Roman" w:hAnsi="Courier New" w:cs="Courier New"/>
+          <w:sz w:val="20"/>
+          <w:szCs w:val="20"/>
+          <w:lang w:eastAsia="fr-FR"/>
+        </w:rPr>
+        <w:t xml:space="preserve"> {x} Archer qui </w:t>
+      </w:r>
+      <w:proofErr w:type="gramStart"/>
+      <w:r>
+        <w:rPr>
+          <w:rFonts w:ascii="Courier New" w:eastAsia="Times New Roman" w:hAnsi="Courier New" w:cs="Courier New"/>
+          <w:sz w:val="20"/>
+          <w:szCs w:val="20"/>
+          <w:lang w:eastAsia="fr-FR"/>
+        </w:rPr>
+        <w:t>sont</w:t>
+      </w:r>
+      <w:proofErr w:type="gramEnd"/>
+      <w:r>
+        <w:rPr>
+          <w:rFonts w:ascii="Courier New" w:eastAsia="Times New Roman" w:hAnsi="Courier New" w:cs="Courier New"/>
+          <w:sz w:val="20"/>
+          <w:szCs w:val="20"/>
+          <w:lang w:eastAsia="fr-FR"/>
+        </w:rPr>
+        <w:t xml:space="preserve"> </w:t>
+      </w:r>
+      <w:proofErr w:type="spellStart"/>
+      <w:r>
+        <w:rPr>
+          <w:rFonts w:ascii="Courier New" w:eastAsia="Times New Roman" w:hAnsi="Courier New" w:cs="Courier New"/>
+          <w:sz w:val="20"/>
+          <w:szCs w:val="20"/>
+          <w:lang w:eastAsia="fr-FR"/>
+        </w:rPr>
+        <w:t>presents</w:t>
+      </w:r>
+      <w:proofErr w:type="spellEnd"/>
+      <w:r>
+        <w:rPr>
+          <w:rFonts w:ascii="Courier New" w:eastAsia="Times New Roman" w:hAnsi="Courier New" w:cs="Courier New"/>
+          <w:sz w:val="20"/>
+          <w:szCs w:val="20"/>
+          <w:lang w:eastAsia="fr-FR"/>
+        </w:rPr>
+        <w:t xml:space="preserve"> sur la </w:t>
+      </w:r>
+      <w:proofErr w:type="spellStart"/>
+      <w:r>
+        <w:rPr>
+          <w:rFonts w:ascii="Courier New" w:eastAsia="Times New Roman" w:hAnsi="Courier New" w:cs="Courier New"/>
+          <w:sz w:val="20"/>
+          <w:szCs w:val="20"/>
+          <w:lang w:eastAsia="fr-FR"/>
+        </w:rPr>
+        <w:t>map</w:t>
+      </w:r>
+      <w:proofErr w:type="spellEnd"/>
+      <w:r>
+        <w:rPr>
+          <w:rFonts w:ascii="Courier New" w:eastAsia="Times New Roman" w:hAnsi="Courier New" w:cs="Courier New"/>
+          <w:sz w:val="20"/>
+          <w:szCs w:val="20"/>
+          <w:lang w:eastAsia="fr-FR"/>
+        </w:rPr>
+        <w:t xml:space="preserve"> jusqu'</w:t>
+      </w:r>
+      <w:proofErr w:type="spellStart"/>
+      <w:r>
+        <w:rPr>
+          <w:rFonts w:ascii="Courier New" w:eastAsia="Times New Roman" w:hAnsi="Courier New" w:cs="Courier New"/>
+          <w:sz w:val="20"/>
+          <w:szCs w:val="20"/>
+          <w:lang w:eastAsia="fr-FR"/>
+        </w:rPr>
+        <w:t>a</w:t>
+      </w:r>
+      <w:proofErr w:type="spellEnd"/>
+      <w:r>
+        <w:rPr>
+          <w:rFonts w:ascii="Courier New" w:eastAsia="Times New Roman" w:hAnsi="Courier New" w:cs="Courier New"/>
+          <w:sz w:val="20"/>
+          <w:szCs w:val="20"/>
+          <w:lang w:eastAsia="fr-FR"/>
+        </w:rPr>
+        <w:t xml:space="preserve"> </w:t>
+      </w:r>
+      <w:proofErr w:type="spellStart"/>
+      <w:r>
+        <w:rPr>
+          <w:rFonts w:ascii="Courier New" w:eastAsia="Times New Roman" w:hAnsi="Courier New" w:cs="Courier New"/>
+          <w:sz w:val="20"/>
+          <w:szCs w:val="20"/>
+          <w:lang w:eastAsia="fr-FR"/>
+        </w:rPr>
+        <w:t>mourrir</w:t>
+      </w:r>
+      <w:proofErr w:type="spellEnd"/>
+      <w:r>
+        <w:rPr>
+          <w:rFonts w:ascii="Courier New" w:eastAsia="Times New Roman" w:hAnsi="Courier New" w:cs="Courier New"/>
+          <w:sz w:val="20"/>
+          <w:szCs w:val="20"/>
+          <w:lang w:eastAsia="fr-FR"/>
+        </w:rPr>
+        <w:t xml:space="preserve">. Ils attaquent </w:t>
+      </w:r>
+      <w:proofErr w:type="spellStart"/>
+      <w:proofErr w:type="gramStart"/>
+      <w:r>
+        <w:rPr>
+          <w:rFonts w:ascii="Courier New" w:eastAsia="Times New Roman" w:hAnsi="Courier New" w:cs="Courier New"/>
+          <w:sz w:val="20"/>
+          <w:szCs w:val="20"/>
+          <w:lang w:eastAsia="fr-FR"/>
+        </w:rPr>
+        <w:t>a</w:t>
+      </w:r>
+      <w:proofErr w:type="spellEnd"/>
+      <w:proofErr w:type="gramEnd"/>
+      <w:r>
+        <w:rPr>
+          <w:rFonts w:ascii="Courier New" w:eastAsia="Times New Roman" w:hAnsi="Courier New" w:cs="Courier New"/>
+          <w:sz w:val="20"/>
+          <w:szCs w:val="20"/>
+          <w:lang w:eastAsia="fr-FR"/>
+        </w:rPr>
+        <w:t xml:space="preserve"> distance et </w:t>
+      </w:r>
+      <w:proofErr w:type="spellStart"/>
+      <w:r>
+        <w:rPr>
+          <w:rFonts w:ascii="Courier New" w:eastAsia="Times New Roman" w:hAnsi="Courier New" w:cs="Courier New"/>
+          <w:sz w:val="20"/>
+          <w:szCs w:val="20"/>
+          <w:lang w:eastAsia="fr-FR"/>
+        </w:rPr>
+        <w:t>possedent</w:t>
+      </w:r>
+      <w:proofErr w:type="spellEnd"/>
+      <w:r>
+        <w:rPr>
+          <w:rFonts w:ascii="Courier New" w:eastAsia="Times New Roman" w:hAnsi="Courier New" w:cs="Courier New"/>
+          <w:sz w:val="20"/>
+          <w:szCs w:val="20"/>
+          <w:lang w:eastAsia="fr-FR"/>
+        </w:rPr>
+        <w:t xml:space="preserve"> deux charges d'explosifs. Drop des restes de munitions.</w:t>
       </w:r>
     </w:p>
     <w:p>
@@ -1169,25 +1843,54 @@
           <w:lang w:eastAsia="fr-FR"/>
         </w:rPr>
       </w:pPr>
-      <w:proofErr w:type="spellStart"/>
-      <w:r>
-        <w:rPr>
-          <w:rFonts w:ascii="Courier New" w:eastAsia="Times New Roman" w:hAnsi="Courier New" w:cs="Courier New"/>
-          <w:sz w:val="20"/>
-          <w:szCs w:val="20"/>
-          <w:lang w:eastAsia="fr-FR"/>
-        </w:rPr>
-        <w:t>Creer</w:t>
-      </w:r>
-      <w:proofErr w:type="spellEnd"/>
-      <w:r>
-        <w:rPr>
-          <w:rFonts w:ascii="Courier New" w:eastAsia="Times New Roman" w:hAnsi="Courier New" w:cs="Courier New"/>
-          <w:sz w:val="20"/>
-          <w:szCs w:val="20"/>
-          <w:lang w:eastAsia="fr-FR"/>
-        </w:rPr>
-        <w:t xml:space="preserve"> {x} Archer qui </w:t>
+      <w:r>
+        <w:rPr>
+          <w:rFonts w:ascii="Courier New" w:eastAsia="Times New Roman" w:hAnsi="Courier New" w:cs="Courier New"/>
+          <w:sz w:val="20"/>
+          <w:szCs w:val="20"/>
+          <w:lang w:eastAsia="fr-FR"/>
+        </w:rPr>
+        <w:t xml:space="preserve">     Explosif : Tir une </w:t>
+      </w:r>
+      <w:proofErr w:type="spellStart"/>
+      <w:r>
+        <w:rPr>
+          <w:rFonts w:ascii="Courier New" w:eastAsia="Times New Roman" w:hAnsi="Courier New" w:cs="Courier New"/>
+          <w:sz w:val="20"/>
+          <w:szCs w:val="20"/>
+          <w:lang w:eastAsia="fr-FR"/>
+        </w:rPr>
+        <w:t>fleche</w:t>
+      </w:r>
+      <w:proofErr w:type="spellEnd"/>
+      <w:r>
+        <w:rPr>
+          <w:rFonts w:ascii="Courier New" w:eastAsia="Times New Roman" w:hAnsi="Courier New" w:cs="Courier New"/>
+          <w:sz w:val="20"/>
+          <w:szCs w:val="20"/>
+          <w:lang w:eastAsia="fr-FR"/>
+        </w:rPr>
+        <w:t xml:space="preserve"> explosive sur une zone </w:t>
+      </w:r>
+      <w:proofErr w:type="spellStart"/>
+      <w:r>
+        <w:rPr>
+          <w:rFonts w:ascii="Courier New" w:eastAsia="Times New Roman" w:hAnsi="Courier New" w:cs="Courier New"/>
+          <w:sz w:val="20"/>
+          <w:szCs w:val="20"/>
+          <w:lang w:eastAsia="fr-FR"/>
+        </w:rPr>
+        <w:t>donnnee</w:t>
+      </w:r>
+      <w:proofErr w:type="spellEnd"/>
+      <w:r>
+        <w:rPr>
+          <w:rFonts w:ascii="Courier New" w:eastAsia="Times New Roman" w:hAnsi="Courier New" w:cs="Courier New"/>
+          <w:sz w:val="20"/>
+          <w:szCs w:val="20"/>
+          <w:lang w:eastAsia="fr-FR"/>
+        </w:rPr>
+        <w:t xml:space="preserve">. </w:t>
       </w:r>
       <w:proofErr w:type="gramStart"/>
       <w:r>
@@ -1197,7 +1900,7 @@
           <w:szCs w:val="20"/>
           <w:lang w:eastAsia="fr-FR"/>
         </w:rPr>
-        <w:t>sont</w:t>
+        <w:t>(!50</w:t>
       </w:r>
       <w:proofErr w:type="gramEnd"/>
       <w:r>
@@ -1207,129 +1910,7 @@
           <w:szCs w:val="20"/>
           <w:lang w:eastAsia="fr-FR"/>
         </w:rPr>
-        <w:t xml:space="preserve"> </w:t>
-      </w:r>
-      <w:proofErr w:type="spellStart"/>
-      <w:r>
-        <w:rPr>
-          <w:rFonts w:ascii="Courier New" w:eastAsia="Times New Roman" w:hAnsi="Courier New" w:cs="Courier New"/>
-          <w:sz w:val="20"/>
-          <w:szCs w:val="20"/>
-          <w:lang w:eastAsia="fr-FR"/>
-        </w:rPr>
-        <w:t>presents</w:t>
-      </w:r>
-      <w:proofErr w:type="spellEnd"/>
-      <w:r>
-        <w:rPr>
-          <w:rFonts w:ascii="Courier New" w:eastAsia="Times New Roman" w:hAnsi="Courier New" w:cs="Courier New"/>
-          <w:sz w:val="20"/>
-          <w:szCs w:val="20"/>
-          <w:lang w:eastAsia="fr-FR"/>
-        </w:rPr>
-        <w:t xml:space="preserve"> sur la </w:t>
-      </w:r>
-      <w:proofErr w:type="spellStart"/>
-      <w:r>
-        <w:rPr>
-          <w:rFonts w:ascii="Courier New" w:eastAsia="Times New Roman" w:hAnsi="Courier New" w:cs="Courier New"/>
-          <w:sz w:val="20"/>
-          <w:szCs w:val="20"/>
-          <w:lang w:eastAsia="fr-FR"/>
-        </w:rPr>
-        <w:t>map</w:t>
-      </w:r>
-      <w:proofErr w:type="spellEnd"/>
-      <w:r>
-        <w:rPr>
-          <w:rFonts w:ascii="Courier New" w:eastAsia="Times New Roman" w:hAnsi="Courier New" w:cs="Courier New"/>
-          <w:sz w:val="20"/>
-          <w:szCs w:val="20"/>
-          <w:lang w:eastAsia="fr-FR"/>
-        </w:rPr>
-        <w:t xml:space="preserve"> jusqu'</w:t>
-      </w:r>
-      <w:proofErr w:type="spellStart"/>
-      <w:r>
-        <w:rPr>
-          <w:rFonts w:ascii="Courier New" w:eastAsia="Times New Roman" w:hAnsi="Courier New" w:cs="Courier New"/>
-          <w:sz w:val="20"/>
-          <w:szCs w:val="20"/>
-          <w:lang w:eastAsia="fr-FR"/>
-        </w:rPr>
-        <w:t>a</w:t>
-      </w:r>
-      <w:proofErr w:type="spellEnd"/>
-      <w:r>
-        <w:rPr>
-          <w:rFonts w:ascii="Courier New" w:eastAsia="Times New Roman" w:hAnsi="Courier New" w:cs="Courier New"/>
-          <w:sz w:val="20"/>
-          <w:szCs w:val="20"/>
-          <w:lang w:eastAsia="fr-FR"/>
-        </w:rPr>
-        <w:t xml:space="preserve"> </w:t>
-      </w:r>
-      <w:proofErr w:type="spellStart"/>
-      <w:r>
-        <w:rPr>
-          <w:rFonts w:ascii="Courier New" w:eastAsia="Times New Roman" w:hAnsi="Courier New" w:cs="Courier New"/>
-          <w:sz w:val="20"/>
-          <w:szCs w:val="20"/>
-          <w:lang w:eastAsia="fr-FR"/>
-        </w:rPr>
-        <w:t>mourrir</w:t>
-      </w:r>
-      <w:proofErr w:type="spellEnd"/>
-      <w:r>
-        <w:rPr>
-          <w:rFonts w:ascii="Courier New" w:eastAsia="Times New Roman" w:hAnsi="Courier New" w:cs="Courier New"/>
-          <w:sz w:val="20"/>
-          <w:szCs w:val="20"/>
-          <w:lang w:eastAsia="fr-FR"/>
-        </w:rPr>
-        <w:t xml:space="preserve">. Ils attaquent </w:t>
-      </w:r>
-      <w:proofErr w:type="spellStart"/>
-      <w:proofErr w:type="gramStart"/>
-      <w:r>
-        <w:rPr>
-          <w:rFonts w:ascii="Courier New" w:eastAsia="Times New Roman" w:hAnsi="Courier New" w:cs="Courier New"/>
-          <w:sz w:val="20"/>
-          <w:szCs w:val="20"/>
-          <w:lang w:eastAsia="fr-FR"/>
-        </w:rPr>
-        <w:t>a</w:t>
-      </w:r>
-      <w:proofErr w:type="spellEnd"/>
-      <w:proofErr w:type="gramEnd"/>
-      <w:r>
-        <w:rPr>
-          <w:rFonts w:ascii="Courier New" w:eastAsia="Times New Roman" w:hAnsi="Courier New" w:cs="Courier New"/>
-          <w:sz w:val="20"/>
-          <w:szCs w:val="20"/>
-          <w:lang w:eastAsia="fr-FR"/>
-        </w:rPr>
-        <w:t xml:space="preserve"> distance et </w:t>
-      </w:r>
-      <w:proofErr w:type="spellStart"/>
-      <w:r>
-        <w:rPr>
-          <w:rFonts w:ascii="Courier New" w:eastAsia="Times New Roman" w:hAnsi="Courier New" w:cs="Courier New"/>
-          <w:sz w:val="20"/>
-          <w:szCs w:val="20"/>
-          <w:lang w:eastAsia="fr-FR"/>
-        </w:rPr>
-        <w:t>possedent</w:t>
-      </w:r>
-      <w:proofErr w:type="spellEnd"/>
-      <w:r>
-        <w:rPr>
-          <w:rFonts w:ascii="Courier New" w:eastAsia="Times New Roman" w:hAnsi="Courier New" w:cs="Courier New"/>
-          <w:sz w:val="20"/>
-          <w:szCs w:val="20"/>
-          <w:lang w:eastAsia="fr-FR"/>
-        </w:rPr>
-        <w:t xml:space="preserve"> deux charges d'explosifs. Drop des restes de munitions.</w:t>
+        <w:t>)</w:t>
       </w:r>
     </w:p>
     <w:p>
@@ -1360,75 +1941,6 @@
           <w:lang w:eastAsia="fr-FR"/>
         </w:rPr>
       </w:pPr>
-      <w:r>
-        <w:rPr>
-          <w:rFonts w:ascii="Courier New" w:eastAsia="Times New Roman" w:hAnsi="Courier New" w:cs="Courier New"/>
-          <w:sz w:val="20"/>
-          <w:szCs w:val="20"/>
-          <w:lang w:eastAsia="fr-FR"/>
-        </w:rPr>
-        <w:t xml:space="preserve">     Explosif : Tir une </w:t>
-      </w:r>
-      <w:proofErr w:type="spellStart"/>
-      <w:r>
-        <w:rPr>
-          <w:rFonts w:ascii="Courier New" w:eastAsia="Times New Roman" w:hAnsi="Courier New" w:cs="Courier New"/>
-          <w:sz w:val="20"/>
-          <w:szCs w:val="20"/>
-          <w:lang w:eastAsia="fr-FR"/>
-        </w:rPr>
-        <w:t>fleche</w:t>
-      </w:r>
-      <w:proofErr w:type="spellEnd"/>
-      <w:r>
-        <w:rPr>
-          <w:rFonts w:ascii="Courier New" w:eastAsia="Times New Roman" w:hAnsi="Courier New" w:cs="Courier New"/>
-          <w:sz w:val="20"/>
-          <w:szCs w:val="20"/>
-          <w:lang w:eastAsia="fr-FR"/>
-        </w:rPr>
-        <w:t xml:space="preserve"> explosive sur une zone </w:t>
-      </w:r>
-      <w:proofErr w:type="spellStart"/>
-      <w:r>
-        <w:rPr>
-          <w:rFonts w:ascii="Courier New" w:eastAsia="Times New Roman" w:hAnsi="Courier New" w:cs="Courier New"/>
-          <w:sz w:val="20"/>
-          <w:szCs w:val="20"/>
-          <w:lang w:eastAsia="fr-FR"/>
-        </w:rPr>
-        <w:t>donnnee</w:t>
-      </w:r>
-      <w:proofErr w:type="spellEnd"/>
-      <w:r>
-        <w:rPr>
-          <w:rFonts w:ascii="Courier New" w:eastAsia="Times New Roman" w:hAnsi="Courier New" w:cs="Courier New"/>
-          <w:sz w:val="20"/>
-          <w:szCs w:val="20"/>
-          <w:lang w:eastAsia="fr-FR"/>
-        </w:rPr>
-        <w:t xml:space="preserve">. </w:t>
-      </w:r>
-      <w:proofErr w:type="gramStart"/>
-      <w:r>
-        <w:rPr>
-          <w:rFonts w:ascii="Courier New" w:eastAsia="Times New Roman" w:hAnsi="Courier New" w:cs="Courier New"/>
-          <w:sz w:val="20"/>
-          <w:szCs w:val="20"/>
-          <w:lang w:eastAsia="fr-FR"/>
-        </w:rPr>
-        <w:t>(!50</w:t>
-      </w:r>
-      <w:proofErr w:type="gramEnd"/>
-      <w:r>
-        <w:rPr>
-          <w:rFonts w:ascii="Courier New" w:eastAsia="Times New Roman" w:hAnsi="Courier New" w:cs="Courier New"/>
-          <w:sz w:val="20"/>
-          <w:szCs w:val="20"/>
-          <w:lang w:eastAsia="fr-FR"/>
-        </w:rPr>
-        <w:t>)</w:t>
-      </w:r>
     </w:p>
     <w:p>
       <w:pPr>
@@ -1458,6 +1970,15 @@
           <w:lang w:eastAsia="fr-FR"/>
         </w:rPr>
       </w:pPr>
+      <w:r>
+        <w:rPr>
+          <w:rFonts w:ascii="Courier New" w:eastAsia="Times New Roman" w:hAnsi="Courier New" w:cs="Courier New"/>
+          <w:sz w:val="20"/>
+          <w:szCs w:val="20"/>
+          <w:lang w:eastAsia="fr-FR"/>
+        </w:rPr>
+        <w:t>- A l'assaut !</w:t>
+      </w:r>
     </w:p>
     <w:p>
       <w:pPr>
@@ -1487,14 +2008,145 @@
           <w:lang w:eastAsia="fr-FR"/>
         </w:rPr>
       </w:pPr>
-      <w:r>
-        <w:rPr>
-          <w:rFonts w:ascii="Courier New" w:eastAsia="Times New Roman" w:hAnsi="Courier New" w:cs="Courier New"/>
-          <w:sz w:val="20"/>
-          <w:szCs w:val="20"/>
-          <w:lang w:eastAsia="fr-FR"/>
-        </w:rPr>
-        <w:t>- A l'assaut !</w:t>
+      <w:proofErr w:type="spellStart"/>
+      <w:r>
+        <w:rPr>
+          <w:rFonts w:ascii="Courier New" w:eastAsia="Times New Roman" w:hAnsi="Courier New" w:cs="Courier New"/>
+          <w:sz w:val="20"/>
+          <w:szCs w:val="20"/>
+          <w:lang w:eastAsia="fr-FR"/>
+        </w:rPr>
+        <w:t>Creer</w:t>
+      </w:r>
+      <w:proofErr w:type="spellEnd"/>
+      <w:r>
+        <w:rPr>
+          <w:rFonts w:ascii="Courier New" w:eastAsia="Times New Roman" w:hAnsi="Courier New" w:cs="Courier New"/>
+          <w:sz w:val="20"/>
+          <w:szCs w:val="20"/>
+          <w:lang w:eastAsia="fr-FR"/>
+        </w:rPr>
+        <w:t xml:space="preserve"> {1} Commandant qui </w:t>
+      </w:r>
+      <w:proofErr w:type="spellStart"/>
+      <w:r>
+        <w:rPr>
+          <w:rFonts w:ascii="Courier New" w:eastAsia="Times New Roman" w:hAnsi="Courier New" w:cs="Courier New"/>
+          <w:sz w:val="20"/>
+          <w:szCs w:val="20"/>
+          <w:lang w:eastAsia="fr-FR"/>
+        </w:rPr>
+        <w:t>boost</w:t>
+      </w:r>
+      <w:proofErr w:type="spellEnd"/>
+      <w:r>
+        <w:rPr>
+          <w:rFonts w:ascii="Courier New" w:eastAsia="Times New Roman" w:hAnsi="Courier New" w:cs="Courier New"/>
+          <w:sz w:val="20"/>
+          <w:szCs w:val="20"/>
+          <w:lang w:eastAsia="fr-FR"/>
+        </w:rPr>
+        <w:t xml:space="preserve"> les troupes dans sa zone d'</w:t>
+      </w:r>
+      <w:proofErr w:type="spellStart"/>
+      <w:r>
+        <w:rPr>
+          <w:rFonts w:ascii="Courier New" w:eastAsia="Times New Roman" w:hAnsi="Courier New" w:cs="Courier New"/>
+          <w:sz w:val="20"/>
+          <w:szCs w:val="20"/>
+          <w:lang w:eastAsia="fr-FR"/>
+        </w:rPr>
+        <w:t>arrivee</w:t>
+      </w:r>
+      <w:proofErr w:type="spellEnd"/>
+      <w:r>
+        <w:rPr>
+          <w:rFonts w:ascii="Courier New" w:eastAsia="Times New Roman" w:hAnsi="Courier New" w:cs="Courier New"/>
+          <w:sz w:val="20"/>
+          <w:szCs w:val="20"/>
+          <w:lang w:eastAsia="fr-FR"/>
+        </w:rPr>
+        <w:t xml:space="preserve"> (</w:t>
+      </w:r>
+      <w:proofErr w:type="spellStart"/>
+      <w:r>
+        <w:rPr>
+          <w:rFonts w:ascii="Courier New" w:eastAsia="Times New Roman" w:hAnsi="Courier New" w:cs="Courier New"/>
+          <w:sz w:val="20"/>
+          <w:szCs w:val="20"/>
+          <w:lang w:eastAsia="fr-FR"/>
+        </w:rPr>
+        <w:t>Crit</w:t>
+      </w:r>
+      <w:proofErr w:type="spellEnd"/>
+      <w:r>
+        <w:rPr>
+          <w:rFonts w:ascii="Courier New" w:eastAsia="Times New Roman" w:hAnsi="Courier New" w:cs="Courier New"/>
+          <w:sz w:val="20"/>
+          <w:szCs w:val="20"/>
+          <w:lang w:eastAsia="fr-FR"/>
+        </w:rPr>
+        <w:t xml:space="preserve">. </w:t>
+      </w:r>
+      <w:proofErr w:type="spellStart"/>
+      <w:r>
+        <w:rPr>
+          <w:rFonts w:ascii="Courier New" w:eastAsia="Times New Roman" w:hAnsi="Courier New" w:cs="Courier New"/>
+          <w:sz w:val="20"/>
+          <w:szCs w:val="20"/>
+          <w:lang w:eastAsia="fr-FR"/>
+        </w:rPr>
+        <w:t>Prec</w:t>
+      </w:r>
+      <w:proofErr w:type="spellEnd"/>
+      <w:r>
+        <w:rPr>
+          <w:rFonts w:ascii="Courier New" w:eastAsia="Times New Roman" w:hAnsi="Courier New" w:cs="Courier New"/>
+          <w:sz w:val="20"/>
+          <w:szCs w:val="20"/>
+          <w:lang w:eastAsia="fr-FR"/>
+        </w:rPr>
+        <w:t xml:space="preserve">. </w:t>
+      </w:r>
+      <w:proofErr w:type="spellStart"/>
+      <w:r>
+        <w:rPr>
+          <w:rFonts w:ascii="Courier New" w:eastAsia="Times New Roman" w:hAnsi="Courier New" w:cs="Courier New"/>
+          <w:sz w:val="20"/>
+          <w:szCs w:val="20"/>
+          <w:lang w:eastAsia="fr-FR"/>
+        </w:rPr>
+        <w:t>Dmg</w:t>
+      </w:r>
+      <w:proofErr w:type="spellEnd"/>
+      <w:r>
+        <w:rPr>
+          <w:rFonts w:ascii="Courier New" w:eastAsia="Times New Roman" w:hAnsi="Courier New" w:cs="Courier New"/>
+          <w:sz w:val="20"/>
+          <w:szCs w:val="20"/>
+          <w:lang w:eastAsia="fr-FR"/>
+        </w:rPr>
+        <w:t xml:space="preserve">. Speed.). </w:t>
+      </w:r>
+      <w:proofErr w:type="gramStart"/>
+      <w:r>
+        <w:rPr>
+          <w:rFonts w:ascii="Courier New" w:eastAsia="Times New Roman" w:hAnsi="Courier New" w:cs="Courier New"/>
+          <w:sz w:val="20"/>
+          <w:szCs w:val="20"/>
+          <w:lang w:eastAsia="fr-FR"/>
+        </w:rPr>
+        <w:t>Si il</w:t>
+      </w:r>
+      <w:proofErr w:type="gramEnd"/>
+      <w:r>
+        <w:rPr>
+          <w:rFonts w:ascii="Courier New" w:eastAsia="Times New Roman" w:hAnsi="Courier New" w:cs="Courier New"/>
+          <w:sz w:val="20"/>
+          <w:szCs w:val="20"/>
+          <w:lang w:eastAsia="fr-FR"/>
+        </w:rPr>
+        <w:t xml:space="preserve"> n'est pas mort au bout de 15sec, il peut relancer son cri de nouveau.</w:t>
       </w:r>
     </w:p>
     <w:p>
@@ -1525,145 +2177,34 @@
           <w:lang w:eastAsia="fr-FR"/>
         </w:rPr>
       </w:pPr>
-      <w:proofErr w:type="spellStart"/>
-      <w:r>
-        <w:rPr>
-          <w:rFonts w:ascii="Courier New" w:eastAsia="Times New Roman" w:hAnsi="Courier New" w:cs="Courier New"/>
-          <w:sz w:val="20"/>
-          <w:szCs w:val="20"/>
-          <w:lang w:eastAsia="fr-FR"/>
-        </w:rPr>
-        <w:t>Creer</w:t>
-      </w:r>
-      <w:proofErr w:type="spellEnd"/>
-      <w:r>
-        <w:rPr>
-          <w:rFonts w:ascii="Courier New" w:eastAsia="Times New Roman" w:hAnsi="Courier New" w:cs="Courier New"/>
-          <w:sz w:val="20"/>
-          <w:szCs w:val="20"/>
-          <w:lang w:eastAsia="fr-FR"/>
-        </w:rPr>
-        <w:t xml:space="preserve"> {1} Commandant qui </w:t>
-      </w:r>
-      <w:proofErr w:type="spellStart"/>
-      <w:r>
-        <w:rPr>
-          <w:rFonts w:ascii="Courier New" w:eastAsia="Times New Roman" w:hAnsi="Courier New" w:cs="Courier New"/>
-          <w:sz w:val="20"/>
-          <w:szCs w:val="20"/>
-          <w:lang w:eastAsia="fr-FR"/>
-        </w:rPr>
-        <w:t>boost</w:t>
-      </w:r>
-      <w:proofErr w:type="spellEnd"/>
-      <w:r>
-        <w:rPr>
-          <w:rFonts w:ascii="Courier New" w:eastAsia="Times New Roman" w:hAnsi="Courier New" w:cs="Courier New"/>
-          <w:sz w:val="20"/>
-          <w:szCs w:val="20"/>
-          <w:lang w:eastAsia="fr-FR"/>
-        </w:rPr>
-        <w:t xml:space="preserve"> les troupes dans sa zone d'</w:t>
-      </w:r>
-      <w:proofErr w:type="spellStart"/>
-      <w:r>
-        <w:rPr>
-          <w:rFonts w:ascii="Courier New" w:eastAsia="Times New Roman" w:hAnsi="Courier New" w:cs="Courier New"/>
-          <w:sz w:val="20"/>
-          <w:szCs w:val="20"/>
-          <w:lang w:eastAsia="fr-FR"/>
-        </w:rPr>
-        <w:t>arrivee</w:t>
-      </w:r>
-      <w:proofErr w:type="spellEnd"/>
-      <w:r>
-        <w:rPr>
-          <w:rFonts w:ascii="Courier New" w:eastAsia="Times New Roman" w:hAnsi="Courier New" w:cs="Courier New"/>
-          <w:sz w:val="20"/>
-          <w:szCs w:val="20"/>
-          <w:lang w:eastAsia="fr-FR"/>
-        </w:rPr>
-        <w:t xml:space="preserve"> (</w:t>
-      </w:r>
-      <w:proofErr w:type="spellStart"/>
-      <w:r>
-        <w:rPr>
-          <w:rFonts w:ascii="Courier New" w:eastAsia="Times New Roman" w:hAnsi="Courier New" w:cs="Courier New"/>
-          <w:sz w:val="20"/>
-          <w:szCs w:val="20"/>
-          <w:lang w:eastAsia="fr-FR"/>
-        </w:rPr>
-        <w:t>Crit</w:t>
-      </w:r>
-      <w:proofErr w:type="spellEnd"/>
-      <w:r>
-        <w:rPr>
-          <w:rFonts w:ascii="Courier New" w:eastAsia="Times New Roman" w:hAnsi="Courier New" w:cs="Courier New"/>
-          <w:sz w:val="20"/>
-          <w:szCs w:val="20"/>
-          <w:lang w:eastAsia="fr-FR"/>
-        </w:rPr>
-        <w:t xml:space="preserve">. </w:t>
-      </w:r>
-      <w:proofErr w:type="spellStart"/>
-      <w:r>
-        <w:rPr>
-          <w:rFonts w:ascii="Courier New" w:eastAsia="Times New Roman" w:hAnsi="Courier New" w:cs="Courier New"/>
-          <w:sz w:val="20"/>
-          <w:szCs w:val="20"/>
-          <w:lang w:eastAsia="fr-FR"/>
-        </w:rPr>
-        <w:t>Prec</w:t>
-      </w:r>
-      <w:proofErr w:type="spellEnd"/>
-      <w:r>
-        <w:rPr>
-          <w:rFonts w:ascii="Courier New" w:eastAsia="Times New Roman" w:hAnsi="Courier New" w:cs="Courier New"/>
-          <w:sz w:val="20"/>
-          <w:szCs w:val="20"/>
-          <w:lang w:eastAsia="fr-FR"/>
-        </w:rPr>
-        <w:t xml:space="preserve">. </w:t>
-      </w:r>
-      <w:proofErr w:type="spellStart"/>
-      <w:r>
-        <w:rPr>
-          <w:rFonts w:ascii="Courier New" w:eastAsia="Times New Roman" w:hAnsi="Courier New" w:cs="Courier New"/>
-          <w:sz w:val="20"/>
-          <w:szCs w:val="20"/>
-          <w:lang w:eastAsia="fr-FR"/>
-        </w:rPr>
-        <w:t>Dmg</w:t>
-      </w:r>
-      <w:proofErr w:type="spellEnd"/>
-      <w:r>
-        <w:rPr>
-          <w:rFonts w:ascii="Courier New" w:eastAsia="Times New Roman" w:hAnsi="Courier New" w:cs="Courier New"/>
-          <w:sz w:val="20"/>
-          <w:szCs w:val="20"/>
-          <w:lang w:eastAsia="fr-FR"/>
-        </w:rPr>
-        <w:t xml:space="preserve">. Speed.). </w:t>
-      </w:r>
-      <w:proofErr w:type="gramStart"/>
-      <w:r>
-        <w:rPr>
-          <w:rFonts w:ascii="Courier New" w:eastAsia="Times New Roman" w:hAnsi="Courier New" w:cs="Courier New"/>
-          <w:sz w:val="20"/>
-          <w:szCs w:val="20"/>
-          <w:lang w:eastAsia="fr-FR"/>
-        </w:rPr>
-        <w:t>Si il</w:t>
-      </w:r>
-      <w:proofErr w:type="gramEnd"/>
-      <w:r>
-        <w:rPr>
-          <w:rFonts w:ascii="Courier New" w:eastAsia="Times New Roman" w:hAnsi="Courier New" w:cs="Courier New"/>
-          <w:sz w:val="20"/>
-          <w:szCs w:val="20"/>
-          <w:lang w:eastAsia="fr-FR"/>
-        </w:rPr>
-        <w:t xml:space="preserve"> n'est pas mort au bout de 15sec, il peut relancer son cri de nouveau.</w:t>
+      <w:r>
+        <w:rPr>
+          <w:rFonts w:ascii="Courier New" w:eastAsia="Times New Roman" w:hAnsi="Courier New" w:cs="Courier New"/>
+          <w:sz w:val="20"/>
+          <w:szCs w:val="20"/>
+          <w:lang w:eastAsia="fr-FR"/>
+        </w:rPr>
+        <w:t xml:space="preserve">[Sauve qui peut] n'affecte pas cette </w:t>
+      </w:r>
+      <w:proofErr w:type="spellStart"/>
+      <w:r>
+        <w:rPr>
+          <w:rFonts w:ascii="Courier New" w:eastAsia="Times New Roman" w:hAnsi="Courier New" w:cs="Courier New"/>
+          <w:sz w:val="20"/>
+          <w:szCs w:val="20"/>
+          <w:lang w:eastAsia="fr-FR"/>
+        </w:rPr>
+        <w:t>unite</w:t>
+      </w:r>
+      <w:proofErr w:type="spellEnd"/>
+      <w:r>
+        <w:rPr>
+          <w:rFonts w:ascii="Courier New" w:eastAsia="Times New Roman" w:hAnsi="Courier New" w:cs="Courier New"/>
+          <w:sz w:val="20"/>
+          <w:szCs w:val="20"/>
+          <w:lang w:eastAsia="fr-FR"/>
+        </w:rPr>
+        <w:t>.</w:t>
       </w:r>
     </w:p>
     <w:p>
@@ -1694,35 +2235,6 @@
           <w:lang w:eastAsia="fr-FR"/>
         </w:rPr>
       </w:pPr>
-      <w:r>
-        <w:rPr>
-          <w:rFonts w:ascii="Courier New" w:eastAsia="Times New Roman" w:hAnsi="Courier New" w:cs="Courier New"/>
-          <w:sz w:val="20"/>
-          <w:szCs w:val="20"/>
-          <w:lang w:eastAsia="fr-FR"/>
-        </w:rPr>
-        <w:t xml:space="preserve">[Sauve qui peut] n'affecte pas cette </w:t>
-      </w:r>
-      <w:proofErr w:type="spellStart"/>
-      <w:r>
-        <w:rPr>
-          <w:rFonts w:ascii="Courier New" w:eastAsia="Times New Roman" w:hAnsi="Courier New" w:cs="Courier New"/>
-          <w:sz w:val="20"/>
-          <w:szCs w:val="20"/>
-          <w:lang w:eastAsia="fr-FR"/>
-        </w:rPr>
-        <w:t>unite</w:t>
-      </w:r>
-      <w:proofErr w:type="spellEnd"/>
-      <w:r>
-        <w:rPr>
-          <w:rFonts w:ascii="Courier New" w:eastAsia="Times New Roman" w:hAnsi="Courier New" w:cs="Courier New"/>
-          <w:sz w:val="20"/>
-          <w:szCs w:val="20"/>
-          <w:lang w:eastAsia="fr-FR"/>
-        </w:rPr>
-        <w:t>.</w:t>
-      </w:r>
     </w:p>
     <w:p>
       <w:pPr>
@@ -1752,6 +2264,35 @@
           <w:lang w:eastAsia="fr-FR"/>
         </w:rPr>
       </w:pPr>
+      <w:r>
+        <w:rPr>
+          <w:rFonts w:ascii="Courier New" w:eastAsia="Times New Roman" w:hAnsi="Courier New" w:cs="Courier New"/>
+          <w:sz w:val="20"/>
+          <w:szCs w:val="20"/>
+          <w:lang w:eastAsia="fr-FR"/>
+        </w:rPr>
+        <w:t xml:space="preserve">- Victoire </w:t>
+      </w:r>
+      <w:proofErr w:type="spellStart"/>
+      <w:r>
+        <w:rPr>
+          <w:rFonts w:ascii="Courier New" w:eastAsia="Times New Roman" w:hAnsi="Courier New" w:cs="Courier New"/>
+          <w:sz w:val="20"/>
+          <w:szCs w:val="20"/>
+          <w:lang w:eastAsia="fr-FR"/>
+        </w:rPr>
+        <w:t>a</w:t>
+      </w:r>
+      <w:proofErr w:type="spellEnd"/>
+      <w:r>
+        <w:rPr>
+          <w:rFonts w:ascii="Courier New" w:eastAsia="Times New Roman" w:hAnsi="Courier New" w:cs="Courier New"/>
+          <w:sz w:val="20"/>
+          <w:szCs w:val="20"/>
+          <w:lang w:eastAsia="fr-FR"/>
+        </w:rPr>
+        <w:t xml:space="preserve"> tout prix</w:t>
+      </w:r>
     </w:p>
     <w:p>
       <w:pPr>
@@ -1781,34 +2322,85 @@
           <w:lang w:eastAsia="fr-FR"/>
         </w:rPr>
       </w:pPr>
-      <w:r>
-        <w:rPr>
-          <w:rFonts w:ascii="Courier New" w:eastAsia="Times New Roman" w:hAnsi="Courier New" w:cs="Courier New"/>
-          <w:sz w:val="20"/>
-          <w:szCs w:val="20"/>
-          <w:lang w:eastAsia="fr-FR"/>
-        </w:rPr>
-        <w:t xml:space="preserve">- Victoire </w:t>
-      </w:r>
-      <w:proofErr w:type="spellStart"/>
-      <w:r>
-        <w:rPr>
-          <w:rFonts w:ascii="Courier New" w:eastAsia="Times New Roman" w:hAnsi="Courier New" w:cs="Courier New"/>
-          <w:sz w:val="20"/>
-          <w:szCs w:val="20"/>
-          <w:lang w:eastAsia="fr-FR"/>
-        </w:rPr>
-        <w:t>a</w:t>
-      </w:r>
-      <w:proofErr w:type="spellEnd"/>
-      <w:r>
-        <w:rPr>
-          <w:rFonts w:ascii="Courier New" w:eastAsia="Times New Roman" w:hAnsi="Courier New" w:cs="Courier New"/>
-          <w:sz w:val="20"/>
-          <w:szCs w:val="20"/>
-          <w:lang w:eastAsia="fr-FR"/>
-        </w:rPr>
-        <w:t xml:space="preserve"> tout prix</w:t>
+      <w:proofErr w:type="spellStart"/>
+      <w:r>
+        <w:rPr>
+          <w:rFonts w:ascii="Courier New" w:eastAsia="Times New Roman" w:hAnsi="Courier New" w:cs="Courier New"/>
+          <w:sz w:val="20"/>
+          <w:szCs w:val="20"/>
+          <w:lang w:eastAsia="fr-FR"/>
+        </w:rPr>
+        <w:t>Creer</w:t>
+      </w:r>
+      <w:proofErr w:type="spellEnd"/>
+      <w:r>
+        <w:rPr>
+          <w:rFonts w:ascii="Courier New" w:eastAsia="Times New Roman" w:hAnsi="Courier New" w:cs="Courier New"/>
+          <w:sz w:val="20"/>
+          <w:szCs w:val="20"/>
+          <w:lang w:eastAsia="fr-FR"/>
+        </w:rPr>
+        <w:t xml:space="preserve"> une puissante </w:t>
+      </w:r>
+      <w:proofErr w:type="spellStart"/>
+      <w:r>
+        <w:rPr>
+          <w:rFonts w:ascii="Courier New" w:eastAsia="Times New Roman" w:hAnsi="Courier New" w:cs="Courier New"/>
+          <w:sz w:val="20"/>
+          <w:szCs w:val="20"/>
+          <w:lang w:eastAsia="fr-FR"/>
+        </w:rPr>
+        <w:t>decharge</w:t>
+      </w:r>
+      <w:proofErr w:type="spellEnd"/>
+      <w:r>
+        <w:rPr>
+          <w:rFonts w:ascii="Courier New" w:eastAsia="Times New Roman" w:hAnsi="Courier New" w:cs="Courier New"/>
+          <w:sz w:val="20"/>
+          <w:szCs w:val="20"/>
+          <w:lang w:eastAsia="fr-FR"/>
+        </w:rPr>
+        <w:t xml:space="preserve"> magique qui </w:t>
+      </w:r>
+      <w:proofErr w:type="spellStart"/>
+      <w:r>
+        <w:rPr>
+          <w:rFonts w:ascii="Courier New" w:eastAsia="Times New Roman" w:hAnsi="Courier New" w:cs="Courier New"/>
+          <w:sz w:val="20"/>
+          <w:szCs w:val="20"/>
+          <w:lang w:eastAsia="fr-FR"/>
+        </w:rPr>
+        <w:t>tranforme</w:t>
+      </w:r>
+      <w:proofErr w:type="spellEnd"/>
+      <w:r>
+        <w:rPr>
+          <w:rFonts w:ascii="Courier New" w:eastAsia="Times New Roman" w:hAnsi="Courier New" w:cs="Courier New"/>
+          <w:sz w:val="20"/>
+          <w:szCs w:val="20"/>
+          <w:lang w:eastAsia="fr-FR"/>
+        </w:rPr>
+        <w:t xml:space="preserve"> les potions des guerriers en bombes d'acide et fait exploser les charges d'explosif sur une zone </w:t>
+      </w:r>
+      <w:proofErr w:type="spellStart"/>
+      <w:r>
+        <w:rPr>
+          <w:rFonts w:ascii="Courier New" w:eastAsia="Times New Roman" w:hAnsi="Courier New" w:cs="Courier New"/>
+          <w:sz w:val="20"/>
+          <w:szCs w:val="20"/>
+          <w:lang w:eastAsia="fr-FR"/>
+        </w:rPr>
+        <w:t>donnee</w:t>
+      </w:r>
+      <w:proofErr w:type="spellEnd"/>
+      <w:r>
+        <w:rPr>
+          <w:rFonts w:ascii="Courier New" w:eastAsia="Times New Roman" w:hAnsi="Courier New" w:cs="Courier New"/>
+          <w:sz w:val="20"/>
+          <w:szCs w:val="20"/>
+          <w:lang w:eastAsia="fr-FR"/>
+        </w:rPr>
+        <w:t>.</w:t>
       </w:r>
     </w:p>
     <w:p>
@@ -1839,85 +2431,54 @@
           <w:lang w:eastAsia="fr-FR"/>
         </w:rPr>
       </w:pPr>
-      <w:proofErr w:type="spellStart"/>
-      <w:r>
-        <w:rPr>
-          <w:rFonts w:ascii="Courier New" w:eastAsia="Times New Roman" w:hAnsi="Courier New" w:cs="Courier New"/>
-          <w:sz w:val="20"/>
-          <w:szCs w:val="20"/>
-          <w:lang w:eastAsia="fr-FR"/>
-        </w:rPr>
-        <w:t>Creer</w:t>
-      </w:r>
-      <w:proofErr w:type="spellEnd"/>
-      <w:r>
-        <w:rPr>
-          <w:rFonts w:ascii="Courier New" w:eastAsia="Times New Roman" w:hAnsi="Courier New" w:cs="Courier New"/>
-          <w:sz w:val="20"/>
-          <w:szCs w:val="20"/>
-          <w:lang w:eastAsia="fr-FR"/>
-        </w:rPr>
-        <w:t xml:space="preserve"> une puissante </w:t>
-      </w:r>
-      <w:proofErr w:type="spellStart"/>
-      <w:r>
-        <w:rPr>
-          <w:rFonts w:ascii="Courier New" w:eastAsia="Times New Roman" w:hAnsi="Courier New" w:cs="Courier New"/>
-          <w:sz w:val="20"/>
-          <w:szCs w:val="20"/>
-          <w:lang w:eastAsia="fr-FR"/>
-        </w:rPr>
-        <w:t>decharge</w:t>
-      </w:r>
-      <w:proofErr w:type="spellEnd"/>
-      <w:r>
-        <w:rPr>
-          <w:rFonts w:ascii="Courier New" w:eastAsia="Times New Roman" w:hAnsi="Courier New" w:cs="Courier New"/>
-          <w:sz w:val="20"/>
-          <w:szCs w:val="20"/>
-          <w:lang w:eastAsia="fr-FR"/>
-        </w:rPr>
-        <w:t xml:space="preserve"> magique qui </w:t>
-      </w:r>
-      <w:proofErr w:type="spellStart"/>
-      <w:r>
-        <w:rPr>
-          <w:rFonts w:ascii="Courier New" w:eastAsia="Times New Roman" w:hAnsi="Courier New" w:cs="Courier New"/>
-          <w:sz w:val="20"/>
-          <w:szCs w:val="20"/>
-          <w:lang w:eastAsia="fr-FR"/>
-        </w:rPr>
-        <w:t>tranforme</w:t>
-      </w:r>
-      <w:proofErr w:type="spellEnd"/>
-      <w:r>
-        <w:rPr>
-          <w:rFonts w:ascii="Courier New" w:eastAsia="Times New Roman" w:hAnsi="Courier New" w:cs="Courier New"/>
-          <w:sz w:val="20"/>
-          <w:szCs w:val="20"/>
-          <w:lang w:eastAsia="fr-FR"/>
-        </w:rPr>
-        <w:t xml:space="preserve"> les potions des guerriers en bombes d'acide et fait exploser les charges d'explosif sur une zone </w:t>
-      </w:r>
-      <w:proofErr w:type="spellStart"/>
-      <w:r>
-        <w:rPr>
-          <w:rFonts w:ascii="Courier New" w:eastAsia="Times New Roman" w:hAnsi="Courier New" w:cs="Courier New"/>
-          <w:sz w:val="20"/>
-          <w:szCs w:val="20"/>
-          <w:lang w:eastAsia="fr-FR"/>
-        </w:rPr>
-        <w:t>donnee</w:t>
-      </w:r>
-      <w:proofErr w:type="spellEnd"/>
-      <w:r>
-        <w:rPr>
-          <w:rFonts w:ascii="Courier New" w:eastAsia="Times New Roman" w:hAnsi="Courier New" w:cs="Courier New"/>
-          <w:sz w:val="20"/>
-          <w:szCs w:val="20"/>
-          <w:lang w:eastAsia="fr-FR"/>
-        </w:rPr>
-        <w:t>.</w:t>
+      <w:r>
+        <w:rPr>
+          <w:rFonts w:ascii="Courier New" w:eastAsia="Times New Roman" w:hAnsi="Courier New" w:cs="Courier New"/>
+          <w:sz w:val="20"/>
+          <w:szCs w:val="20"/>
+          <w:lang w:eastAsia="fr-FR"/>
+        </w:rPr>
+        <w:t xml:space="preserve">Tous les guerriers/archers meurent mais infligent des </w:t>
+      </w:r>
+      <w:proofErr w:type="spellStart"/>
+      <w:r>
+        <w:rPr>
+          <w:rFonts w:ascii="Courier New" w:eastAsia="Times New Roman" w:hAnsi="Courier New" w:cs="Courier New"/>
+          <w:sz w:val="20"/>
+          <w:szCs w:val="20"/>
+          <w:lang w:eastAsia="fr-FR"/>
+        </w:rPr>
+        <w:t>degats</w:t>
+      </w:r>
+      <w:proofErr w:type="spellEnd"/>
+      <w:r>
+        <w:rPr>
+          <w:rFonts w:ascii="Courier New" w:eastAsia="Times New Roman" w:hAnsi="Courier New" w:cs="Courier New"/>
+          <w:sz w:val="20"/>
+          <w:szCs w:val="20"/>
+          <w:lang w:eastAsia="fr-FR"/>
+        </w:rPr>
+        <w:t xml:space="preserve"> dans la zone </w:t>
+      </w:r>
+      <w:proofErr w:type="spellStart"/>
+      <w:r>
+        <w:rPr>
+          <w:rFonts w:ascii="Courier New" w:eastAsia="Times New Roman" w:hAnsi="Courier New" w:cs="Courier New"/>
+          <w:sz w:val="20"/>
+          <w:szCs w:val="20"/>
+          <w:lang w:eastAsia="fr-FR"/>
+        </w:rPr>
+        <w:t>ou</w:t>
+      </w:r>
+      <w:proofErr w:type="spellEnd"/>
+      <w:r>
+        <w:rPr>
+          <w:rFonts w:ascii="Courier New" w:eastAsia="Times New Roman" w:hAnsi="Courier New" w:cs="Courier New"/>
+          <w:sz w:val="20"/>
+          <w:szCs w:val="20"/>
+          <w:lang w:eastAsia="fr-FR"/>
+        </w:rPr>
+        <w:t xml:space="preserve"> ils sont morts.</w:t>
       </w:r>
     </w:p>
     <w:p>
@@ -1948,55 +2509,6 @@
           <w:lang w:eastAsia="fr-FR"/>
         </w:rPr>
       </w:pPr>
-      <w:r>
-        <w:rPr>
-          <w:rFonts w:ascii="Courier New" w:eastAsia="Times New Roman" w:hAnsi="Courier New" w:cs="Courier New"/>
-          <w:sz w:val="20"/>
-          <w:szCs w:val="20"/>
-          <w:lang w:eastAsia="fr-FR"/>
-        </w:rPr>
-        <w:t xml:space="preserve">Tous les guerriers/archers meurent mais infligent des </w:t>
-      </w:r>
-      <w:proofErr w:type="spellStart"/>
-      <w:r>
-        <w:rPr>
-          <w:rFonts w:ascii="Courier New" w:eastAsia="Times New Roman" w:hAnsi="Courier New" w:cs="Courier New"/>
-          <w:sz w:val="20"/>
-          <w:szCs w:val="20"/>
-          <w:lang w:eastAsia="fr-FR"/>
-        </w:rPr>
-        <w:t>degats</w:t>
-      </w:r>
-      <w:proofErr w:type="spellEnd"/>
-      <w:r>
-        <w:rPr>
-          <w:rFonts w:ascii="Courier New" w:eastAsia="Times New Roman" w:hAnsi="Courier New" w:cs="Courier New"/>
-          <w:sz w:val="20"/>
-          <w:szCs w:val="20"/>
-          <w:lang w:eastAsia="fr-FR"/>
-        </w:rPr>
-        <w:t xml:space="preserve"> dans la zone </w:t>
-      </w:r>
-      <w:proofErr w:type="spellStart"/>
-      <w:r>
-        <w:rPr>
-          <w:rFonts w:ascii="Courier New" w:eastAsia="Times New Roman" w:hAnsi="Courier New" w:cs="Courier New"/>
-          <w:sz w:val="20"/>
-          <w:szCs w:val="20"/>
-          <w:lang w:eastAsia="fr-FR"/>
-        </w:rPr>
-        <w:t>ou</w:t>
-      </w:r>
-      <w:proofErr w:type="spellEnd"/>
-      <w:r>
-        <w:rPr>
-          <w:rFonts w:ascii="Courier New" w:eastAsia="Times New Roman" w:hAnsi="Courier New" w:cs="Courier New"/>
-          <w:sz w:val="20"/>
-          <w:szCs w:val="20"/>
-          <w:lang w:eastAsia="fr-FR"/>
-        </w:rPr>
-        <w:t xml:space="preserve"> ils sont morts.</w:t>
-      </w:r>
     </w:p>
     <w:p>
       <w:pPr>
@@ -2026,6 +2538,15 @@
           <w:lang w:eastAsia="fr-FR"/>
         </w:rPr>
       </w:pPr>
+      <w:r>
+        <w:rPr>
+          <w:rFonts w:ascii="Courier New" w:eastAsia="Times New Roman" w:hAnsi="Courier New" w:cs="Courier New"/>
+          <w:sz w:val="20"/>
+          <w:szCs w:val="20"/>
+          <w:lang w:eastAsia="fr-FR"/>
+        </w:rPr>
+        <w:t>- Sauve qui peut</w:t>
+      </w:r>
     </w:p>
     <w:p>
       <w:pPr>
@@ -2055,14 +2576,225 @@
           <w:lang w:eastAsia="fr-FR"/>
         </w:rPr>
       </w:pPr>
-      <w:r>
-        <w:rPr>
-          <w:rFonts w:ascii="Courier New" w:eastAsia="Times New Roman" w:hAnsi="Courier New" w:cs="Courier New"/>
-          <w:sz w:val="20"/>
-          <w:szCs w:val="20"/>
-          <w:lang w:eastAsia="fr-FR"/>
-        </w:rPr>
-        <w:t>- Sauve qui peut</w:t>
+      <w:proofErr w:type="spellStart"/>
+      <w:r>
+        <w:rPr>
+          <w:rFonts w:ascii="Courier New" w:eastAsia="Times New Roman" w:hAnsi="Courier New" w:cs="Courier New"/>
+          <w:sz w:val="20"/>
+          <w:szCs w:val="20"/>
+          <w:lang w:eastAsia="fr-FR"/>
+        </w:rPr>
+        <w:t>Rapelle</w:t>
+      </w:r>
+      <w:proofErr w:type="spellEnd"/>
+      <w:r>
+        <w:rPr>
+          <w:rFonts w:ascii="Courier New" w:eastAsia="Times New Roman" w:hAnsi="Courier New" w:cs="Courier New"/>
+          <w:sz w:val="20"/>
+          <w:szCs w:val="20"/>
+          <w:lang w:eastAsia="fr-FR"/>
+        </w:rPr>
+        <w:t xml:space="preserve"> tous les guerriers et les archers </w:t>
+      </w:r>
+      <w:proofErr w:type="spellStart"/>
+      <w:r>
+        <w:rPr>
+          <w:rFonts w:ascii="Courier New" w:eastAsia="Times New Roman" w:hAnsi="Courier New" w:cs="Courier New"/>
+          <w:sz w:val="20"/>
+          <w:szCs w:val="20"/>
+          <w:lang w:eastAsia="fr-FR"/>
+        </w:rPr>
+        <w:t>presents</w:t>
+      </w:r>
+      <w:proofErr w:type="spellEnd"/>
+      <w:r>
+        <w:rPr>
+          <w:rFonts w:ascii="Courier New" w:eastAsia="Times New Roman" w:hAnsi="Courier New" w:cs="Courier New"/>
+          <w:sz w:val="20"/>
+          <w:szCs w:val="20"/>
+          <w:lang w:eastAsia="fr-FR"/>
+        </w:rPr>
+        <w:t xml:space="preserve"> sur la </w:t>
+      </w:r>
+      <w:proofErr w:type="spellStart"/>
+      <w:r>
+        <w:rPr>
+          <w:rFonts w:ascii="Courier New" w:eastAsia="Times New Roman" w:hAnsi="Courier New" w:cs="Courier New"/>
+          <w:sz w:val="20"/>
+          <w:szCs w:val="20"/>
+          <w:lang w:eastAsia="fr-FR"/>
+        </w:rPr>
+        <w:t>map</w:t>
+      </w:r>
+      <w:proofErr w:type="spellEnd"/>
+      <w:r>
+        <w:rPr>
+          <w:rFonts w:ascii="Courier New" w:eastAsia="Times New Roman" w:hAnsi="Courier New" w:cs="Courier New"/>
+          <w:sz w:val="20"/>
+          <w:szCs w:val="20"/>
+          <w:lang w:eastAsia="fr-FR"/>
+        </w:rPr>
+        <w:t xml:space="preserve">. Ils sont </w:t>
+      </w:r>
+      <w:proofErr w:type="spellStart"/>
+      <w:r>
+        <w:rPr>
+          <w:rFonts w:ascii="Courier New" w:eastAsia="Times New Roman" w:hAnsi="Courier New" w:cs="Courier New"/>
+          <w:sz w:val="20"/>
+          <w:szCs w:val="20"/>
+          <w:lang w:eastAsia="fr-FR"/>
+        </w:rPr>
+        <w:t>automatiquements</w:t>
+      </w:r>
+      <w:proofErr w:type="spellEnd"/>
+      <w:r>
+        <w:rPr>
+          <w:rFonts w:ascii="Courier New" w:eastAsia="Times New Roman" w:hAnsi="Courier New" w:cs="Courier New"/>
+          <w:sz w:val="20"/>
+          <w:szCs w:val="20"/>
+          <w:lang w:eastAsia="fr-FR"/>
+        </w:rPr>
+        <w:t xml:space="preserve"> </w:t>
+      </w:r>
+      <w:proofErr w:type="spellStart"/>
+      <w:r>
+        <w:rPr>
+          <w:rFonts w:ascii="Courier New" w:eastAsia="Times New Roman" w:hAnsi="Courier New" w:cs="Courier New"/>
+          <w:sz w:val="20"/>
+          <w:szCs w:val="20"/>
+          <w:lang w:eastAsia="fr-FR"/>
+        </w:rPr>
+        <w:t>detruits</w:t>
+      </w:r>
+      <w:proofErr w:type="spellEnd"/>
+      <w:r>
+        <w:rPr>
+          <w:rFonts w:ascii="Courier New" w:eastAsia="Times New Roman" w:hAnsi="Courier New" w:cs="Courier New"/>
+          <w:sz w:val="20"/>
+          <w:szCs w:val="20"/>
+          <w:lang w:eastAsia="fr-FR"/>
+        </w:rPr>
+        <w:t xml:space="preserve"> mais leur coup est rembourse </w:t>
+      </w:r>
+      <w:proofErr w:type="gramStart"/>
+      <w:r>
+        <w:rPr>
+          <w:rFonts w:ascii="Courier New" w:eastAsia="Times New Roman" w:hAnsi="Courier New" w:cs="Courier New"/>
+          <w:sz w:val="20"/>
+          <w:szCs w:val="20"/>
+          <w:lang w:eastAsia="fr-FR"/>
+        </w:rPr>
+        <w:t>au</w:t>
+      </w:r>
+      <w:proofErr w:type="gramEnd"/>
+      <w:r>
+        <w:rPr>
+          <w:rFonts w:ascii="Courier New" w:eastAsia="Times New Roman" w:hAnsi="Courier New" w:cs="Courier New"/>
+          <w:sz w:val="20"/>
+          <w:szCs w:val="20"/>
+          <w:lang w:eastAsia="fr-FR"/>
+        </w:rPr>
+        <w:t xml:space="preserve"> hauteur de 100%. Si durant leur </w:t>
+      </w:r>
+      <w:proofErr w:type="spellStart"/>
+      <w:r>
+        <w:rPr>
+          <w:rFonts w:ascii="Courier New" w:eastAsia="Times New Roman" w:hAnsi="Courier New" w:cs="Courier New"/>
+          <w:sz w:val="20"/>
+          <w:szCs w:val="20"/>
+          <w:lang w:eastAsia="fr-FR"/>
+        </w:rPr>
+        <w:t>presence</w:t>
+      </w:r>
+      <w:proofErr w:type="spellEnd"/>
+      <w:r>
+        <w:rPr>
+          <w:rFonts w:ascii="Courier New" w:eastAsia="Times New Roman" w:hAnsi="Courier New" w:cs="Courier New"/>
+          <w:sz w:val="20"/>
+          <w:szCs w:val="20"/>
+          <w:lang w:eastAsia="fr-FR"/>
+        </w:rPr>
+        <w:t xml:space="preserve"> sur la </w:t>
+      </w:r>
+      <w:proofErr w:type="spellStart"/>
+      <w:r>
+        <w:rPr>
+          <w:rFonts w:ascii="Courier New" w:eastAsia="Times New Roman" w:hAnsi="Courier New" w:cs="Courier New"/>
+          <w:sz w:val="20"/>
+          <w:szCs w:val="20"/>
+          <w:lang w:eastAsia="fr-FR"/>
+        </w:rPr>
+        <w:t>map</w:t>
+      </w:r>
+      <w:proofErr w:type="spellEnd"/>
+      <w:r>
+        <w:rPr>
+          <w:rFonts w:ascii="Courier New" w:eastAsia="Times New Roman" w:hAnsi="Courier New" w:cs="Courier New"/>
+          <w:sz w:val="20"/>
+          <w:szCs w:val="20"/>
+          <w:lang w:eastAsia="fr-FR"/>
+        </w:rPr>
+        <w:t xml:space="preserve">, les personnages on </w:t>
+      </w:r>
+      <w:proofErr w:type="spellStart"/>
+      <w:r>
+        <w:rPr>
+          <w:rFonts w:ascii="Courier New" w:eastAsia="Times New Roman" w:hAnsi="Courier New" w:cs="Courier New"/>
+          <w:sz w:val="20"/>
+          <w:szCs w:val="20"/>
+          <w:lang w:eastAsia="fr-FR"/>
+        </w:rPr>
+        <w:t>recuperer</w:t>
+      </w:r>
+      <w:proofErr w:type="spellEnd"/>
+      <w:r>
+        <w:rPr>
+          <w:rFonts w:ascii="Courier New" w:eastAsia="Times New Roman" w:hAnsi="Courier New" w:cs="Courier New"/>
+          <w:sz w:val="20"/>
+          <w:szCs w:val="20"/>
+          <w:lang w:eastAsia="fr-FR"/>
+        </w:rPr>
+        <w:t xml:space="preserve"> des morceaux de leurs compagnons morts, de l'</w:t>
+      </w:r>
+      <w:proofErr w:type="spellStart"/>
+      <w:r>
+        <w:rPr>
+          <w:rFonts w:ascii="Courier New" w:eastAsia="Times New Roman" w:hAnsi="Courier New" w:cs="Courier New"/>
+          <w:sz w:val="20"/>
+          <w:szCs w:val="20"/>
+          <w:lang w:eastAsia="fr-FR"/>
+        </w:rPr>
+        <w:t>energie</w:t>
+      </w:r>
+      <w:proofErr w:type="spellEnd"/>
+      <w:r>
+        <w:rPr>
+          <w:rFonts w:ascii="Courier New" w:eastAsia="Times New Roman" w:hAnsi="Courier New" w:cs="Courier New"/>
+          <w:sz w:val="20"/>
+          <w:szCs w:val="20"/>
+          <w:lang w:eastAsia="fr-FR"/>
+        </w:rPr>
+        <w:t xml:space="preserve"> est </w:t>
+      </w:r>
+      <w:proofErr w:type="spellStart"/>
+      <w:r>
+        <w:rPr>
+          <w:rFonts w:ascii="Courier New" w:eastAsia="Times New Roman" w:hAnsi="Courier New" w:cs="Courier New"/>
+          <w:sz w:val="20"/>
+          <w:szCs w:val="20"/>
+          <w:lang w:eastAsia="fr-FR"/>
+        </w:rPr>
+        <w:t>remboursee</w:t>
+      </w:r>
+      <w:proofErr w:type="spellEnd"/>
+      <w:r>
+        <w:rPr>
+          <w:rFonts w:ascii="Courier New" w:eastAsia="Times New Roman" w:hAnsi="Courier New" w:cs="Courier New"/>
+          <w:sz w:val="20"/>
+          <w:szCs w:val="20"/>
+          <w:lang w:eastAsia="fr-FR"/>
+        </w:rPr>
+        <w:t xml:space="preserve"> a la forteresse.</w:t>
       </w:r>
     </w:p>
     <w:p>
@@ -2093,226 +2825,6 @@
           <w:lang w:eastAsia="fr-FR"/>
         </w:rPr>
       </w:pPr>
-      <w:proofErr w:type="spellStart"/>
-      <w:r>
-        <w:rPr>
-          <w:rFonts w:ascii="Courier New" w:eastAsia="Times New Roman" w:hAnsi="Courier New" w:cs="Courier New"/>
-          <w:sz w:val="20"/>
-          <w:szCs w:val="20"/>
-          <w:lang w:eastAsia="fr-FR"/>
-        </w:rPr>
-        <w:t>Rapelle</w:t>
-      </w:r>
-      <w:proofErr w:type="spellEnd"/>
-      <w:r>
-        <w:rPr>
-          <w:rFonts w:ascii="Courier New" w:eastAsia="Times New Roman" w:hAnsi="Courier New" w:cs="Courier New"/>
-          <w:sz w:val="20"/>
-          <w:szCs w:val="20"/>
-          <w:lang w:eastAsia="fr-FR"/>
-        </w:rPr>
-        <w:t xml:space="preserve"> tous les guerriers et les archers </w:t>
-      </w:r>
-      <w:proofErr w:type="spellStart"/>
-      <w:r>
-        <w:rPr>
-          <w:rFonts w:ascii="Courier New" w:eastAsia="Times New Roman" w:hAnsi="Courier New" w:cs="Courier New"/>
-          <w:sz w:val="20"/>
-          <w:szCs w:val="20"/>
-          <w:lang w:eastAsia="fr-FR"/>
-        </w:rPr>
-        <w:t>presents</w:t>
-      </w:r>
-      <w:proofErr w:type="spellEnd"/>
-      <w:r>
-        <w:rPr>
-          <w:rFonts w:ascii="Courier New" w:eastAsia="Times New Roman" w:hAnsi="Courier New" w:cs="Courier New"/>
-          <w:sz w:val="20"/>
-          <w:szCs w:val="20"/>
-          <w:lang w:eastAsia="fr-FR"/>
-        </w:rPr>
-        <w:t xml:space="preserve"> sur la </w:t>
-      </w:r>
-      <w:proofErr w:type="spellStart"/>
-      <w:r>
-        <w:rPr>
-          <w:rFonts w:ascii="Courier New" w:eastAsia="Times New Roman" w:hAnsi="Courier New" w:cs="Courier New"/>
-          <w:sz w:val="20"/>
-          <w:szCs w:val="20"/>
-          <w:lang w:eastAsia="fr-FR"/>
-        </w:rPr>
-        <w:t>map</w:t>
-      </w:r>
-      <w:proofErr w:type="spellEnd"/>
-      <w:r>
-        <w:rPr>
-          <w:rFonts w:ascii="Courier New" w:eastAsia="Times New Roman" w:hAnsi="Courier New" w:cs="Courier New"/>
-          <w:sz w:val="20"/>
-          <w:szCs w:val="20"/>
-          <w:lang w:eastAsia="fr-FR"/>
-        </w:rPr>
-        <w:t xml:space="preserve">. Ils sont </w:t>
-      </w:r>
-      <w:proofErr w:type="spellStart"/>
-      <w:r>
-        <w:rPr>
-          <w:rFonts w:ascii="Courier New" w:eastAsia="Times New Roman" w:hAnsi="Courier New" w:cs="Courier New"/>
-          <w:sz w:val="20"/>
-          <w:szCs w:val="20"/>
-          <w:lang w:eastAsia="fr-FR"/>
-        </w:rPr>
-        <w:t>automatiquements</w:t>
-      </w:r>
-      <w:proofErr w:type="spellEnd"/>
-      <w:r>
-        <w:rPr>
-          <w:rFonts w:ascii="Courier New" w:eastAsia="Times New Roman" w:hAnsi="Courier New" w:cs="Courier New"/>
-          <w:sz w:val="20"/>
-          <w:szCs w:val="20"/>
-          <w:lang w:eastAsia="fr-FR"/>
-        </w:rPr>
-        <w:t xml:space="preserve"> </w:t>
-      </w:r>
-      <w:proofErr w:type="spellStart"/>
-      <w:r>
-        <w:rPr>
-          <w:rFonts w:ascii="Courier New" w:eastAsia="Times New Roman" w:hAnsi="Courier New" w:cs="Courier New"/>
-          <w:sz w:val="20"/>
-          <w:szCs w:val="20"/>
-          <w:lang w:eastAsia="fr-FR"/>
-        </w:rPr>
-        <w:t>detruits</w:t>
-      </w:r>
-      <w:proofErr w:type="spellEnd"/>
-      <w:r>
-        <w:rPr>
-          <w:rFonts w:ascii="Courier New" w:eastAsia="Times New Roman" w:hAnsi="Courier New" w:cs="Courier New"/>
-          <w:sz w:val="20"/>
-          <w:szCs w:val="20"/>
-          <w:lang w:eastAsia="fr-FR"/>
-        </w:rPr>
-        <w:t xml:space="preserve"> mais leur coup est rembourse </w:t>
-      </w:r>
-      <w:proofErr w:type="gramStart"/>
-      <w:r>
-        <w:rPr>
-          <w:rFonts w:ascii="Courier New" w:eastAsia="Times New Roman" w:hAnsi="Courier New" w:cs="Courier New"/>
-          <w:sz w:val="20"/>
-          <w:szCs w:val="20"/>
-          <w:lang w:eastAsia="fr-FR"/>
-        </w:rPr>
-        <w:t>au</w:t>
-      </w:r>
-      <w:proofErr w:type="gramEnd"/>
-      <w:r>
-        <w:rPr>
-          <w:rFonts w:ascii="Courier New" w:eastAsia="Times New Roman" w:hAnsi="Courier New" w:cs="Courier New"/>
-          <w:sz w:val="20"/>
-          <w:szCs w:val="20"/>
-          <w:lang w:eastAsia="fr-FR"/>
-        </w:rPr>
-        <w:t xml:space="preserve"> hauteur de 100%. Si durant leur </w:t>
-      </w:r>
-      <w:proofErr w:type="spellStart"/>
-      <w:r>
-        <w:rPr>
-          <w:rFonts w:ascii="Courier New" w:eastAsia="Times New Roman" w:hAnsi="Courier New" w:cs="Courier New"/>
-          <w:sz w:val="20"/>
-          <w:szCs w:val="20"/>
-          <w:lang w:eastAsia="fr-FR"/>
-        </w:rPr>
-        <w:t>presence</w:t>
-      </w:r>
-      <w:proofErr w:type="spellEnd"/>
-      <w:r>
-        <w:rPr>
-          <w:rFonts w:ascii="Courier New" w:eastAsia="Times New Roman" w:hAnsi="Courier New" w:cs="Courier New"/>
-          <w:sz w:val="20"/>
-          <w:szCs w:val="20"/>
-          <w:lang w:eastAsia="fr-FR"/>
-        </w:rPr>
-        <w:t xml:space="preserve"> sur la </w:t>
-      </w:r>
-      <w:proofErr w:type="spellStart"/>
-      <w:r>
-        <w:rPr>
-          <w:rFonts w:ascii="Courier New" w:eastAsia="Times New Roman" w:hAnsi="Courier New" w:cs="Courier New"/>
-          <w:sz w:val="20"/>
-          <w:szCs w:val="20"/>
-          <w:lang w:eastAsia="fr-FR"/>
-        </w:rPr>
-        <w:t>map</w:t>
-      </w:r>
-      <w:proofErr w:type="spellEnd"/>
-      <w:r>
-        <w:rPr>
-          <w:rFonts w:ascii="Courier New" w:eastAsia="Times New Roman" w:hAnsi="Courier New" w:cs="Courier New"/>
-          <w:sz w:val="20"/>
-          <w:szCs w:val="20"/>
-          <w:lang w:eastAsia="fr-FR"/>
-        </w:rPr>
-        <w:t xml:space="preserve">, les personnages on </w:t>
-      </w:r>
-      <w:proofErr w:type="spellStart"/>
-      <w:r>
-        <w:rPr>
-          <w:rFonts w:ascii="Courier New" w:eastAsia="Times New Roman" w:hAnsi="Courier New" w:cs="Courier New"/>
-          <w:sz w:val="20"/>
-          <w:szCs w:val="20"/>
-          <w:lang w:eastAsia="fr-FR"/>
-        </w:rPr>
-        <w:t>recuperer</w:t>
-      </w:r>
-      <w:proofErr w:type="spellEnd"/>
-      <w:r>
-        <w:rPr>
-          <w:rFonts w:ascii="Courier New" w:eastAsia="Times New Roman" w:hAnsi="Courier New" w:cs="Courier New"/>
-          <w:sz w:val="20"/>
-          <w:szCs w:val="20"/>
-          <w:lang w:eastAsia="fr-FR"/>
-        </w:rPr>
-        <w:t xml:space="preserve"> des morceaux de leurs compagnons morts, de l'</w:t>
-      </w:r>
-      <w:proofErr w:type="spellStart"/>
-      <w:r>
-        <w:rPr>
-          <w:rFonts w:ascii="Courier New" w:eastAsia="Times New Roman" w:hAnsi="Courier New" w:cs="Courier New"/>
-          <w:sz w:val="20"/>
-          <w:szCs w:val="20"/>
-          <w:lang w:eastAsia="fr-FR"/>
-        </w:rPr>
-        <w:t>energie</w:t>
-      </w:r>
-      <w:proofErr w:type="spellEnd"/>
-      <w:r>
-        <w:rPr>
-          <w:rFonts w:ascii="Courier New" w:eastAsia="Times New Roman" w:hAnsi="Courier New" w:cs="Courier New"/>
-          <w:sz w:val="20"/>
-          <w:szCs w:val="20"/>
-          <w:lang w:eastAsia="fr-FR"/>
-        </w:rPr>
-        <w:t xml:space="preserve"> est </w:t>
-      </w:r>
-      <w:proofErr w:type="spellStart"/>
-      <w:r>
-        <w:rPr>
-          <w:rFonts w:ascii="Courier New" w:eastAsia="Times New Roman" w:hAnsi="Courier New" w:cs="Courier New"/>
-          <w:sz w:val="20"/>
-          <w:szCs w:val="20"/>
-          <w:lang w:eastAsia="fr-FR"/>
-        </w:rPr>
-        <w:t>remboursee</w:t>
-      </w:r>
-      <w:proofErr w:type="spellEnd"/>
-      <w:r>
-        <w:rPr>
-          <w:rFonts w:ascii="Courier New" w:eastAsia="Times New Roman" w:hAnsi="Courier New" w:cs="Courier New"/>
-          <w:sz w:val="20"/>
-          <w:szCs w:val="20"/>
-          <w:lang w:eastAsia="fr-FR"/>
-        </w:rPr>
-        <w:t xml:space="preserve"> a la forteresse.</w:t>
-      </w:r>
     </w:p>
     <w:p>
       <w:pPr>
@@ -2342,6 +2854,15 @@
           <w:lang w:eastAsia="fr-FR"/>
         </w:rPr>
       </w:pPr>
+      <w:r>
+        <w:rPr>
+          <w:rFonts w:ascii="Courier New" w:eastAsia="Times New Roman" w:hAnsi="Courier New" w:cs="Courier New"/>
+          <w:sz w:val="20"/>
+          <w:szCs w:val="20"/>
+          <w:lang w:eastAsia="fr-FR"/>
+        </w:rPr>
+        <w:t>Interface :</w:t>
+      </w:r>
     </w:p>
     <w:p>
       <w:pPr>
@@ -2371,15 +2892,6 @@
           <w:lang w:eastAsia="fr-FR"/>
         </w:rPr>
       </w:pPr>
-      <w:r>
-        <w:rPr>
-          <w:rFonts w:ascii="Courier New" w:eastAsia="Times New Roman" w:hAnsi="Courier New" w:cs="Courier New"/>
-          <w:sz w:val="20"/>
-          <w:szCs w:val="20"/>
-          <w:lang w:eastAsia="fr-FR"/>
-        </w:rPr>
-        <w:t>Interface :</w:t>
-      </w:r>
     </w:p>
     <w:p>
       <w:pPr>
@@ -2409,6 +2921,15 @@
           <w:lang w:eastAsia="fr-FR"/>
         </w:rPr>
       </w:pPr>
+      <w:r>
+        <w:rPr>
+          <w:rFonts w:ascii="Courier New" w:eastAsia="Times New Roman" w:hAnsi="Courier New" w:cs="Courier New"/>
+          <w:sz w:val="20"/>
+          <w:szCs w:val="20"/>
+          <w:lang w:eastAsia="fr-FR"/>
+        </w:rPr>
+        <w:t>Deux barres :</w:t>
+      </w:r>
     </w:p>
     <w:p>
       <w:pPr>
@@ -2445,44 +2966,6 @@
           <w:szCs w:val="20"/>
           <w:lang w:eastAsia="fr-FR"/>
         </w:rPr>
-        <w:t>Deux barres :</w:t>
-      </w:r>
-    </w:p>
-    <w:p>
-      <w:pPr>
-        <w:tabs>
-          <w:tab w:val="left" w:pos="916"/>
-          <w:tab w:val="left" w:pos="1832"/>
-          <w:tab w:val="left" w:pos="2748"/>
-          <w:tab w:val="left" w:pos="3664"/>
-          <w:tab w:val="left" w:pos="4580"/>
-          <w:tab w:val="left" w:pos="5496"/>
-          <w:tab w:val="left" w:pos="6412"/>
-          <w:tab w:val="left" w:pos="7328"/>
-          <w:tab w:val="left" w:pos="8244"/>
-          <w:tab w:val="left" w:pos="9160"/>
-          <w:tab w:val="left" w:pos="10076"/>
-          <w:tab w:val="left" w:pos="10992"/>
-          <w:tab w:val="left" w:pos="11908"/>
-          <w:tab w:val="left" w:pos="12824"/>
-          <w:tab w:val="left" w:pos="13740"/>
-          <w:tab w:val="left" w:pos="14656"/>
-        </w:tabs>
-        <w:spacing w:after="0" w:line="240" w:lineRule="auto"/>
-        <w:rPr>
-          <w:rFonts w:ascii="Courier New" w:eastAsia="Times New Roman" w:hAnsi="Courier New" w:cs="Courier New"/>
-          <w:sz w:val="20"/>
-          <w:szCs w:val="20"/>
-          <w:lang w:eastAsia="fr-FR"/>
-        </w:rPr>
-      </w:pPr>
-      <w:r>
-        <w:rPr>
-          <w:rFonts w:ascii="Courier New" w:eastAsia="Times New Roman" w:hAnsi="Courier New" w:cs="Courier New"/>
-          <w:sz w:val="20"/>
-          <w:szCs w:val="20"/>
-          <w:lang w:eastAsia="fr-FR"/>
-        </w:rPr>
         <w:t xml:space="preserve">     Une pour le </w:t>
       </w:r>
       <w:proofErr w:type="spellStart"/>
@@ -2525,17 +3008,15 @@
         </w:rPr>
         <w:t xml:space="preserve">, </w:t>
       </w:r>
-      <w:proofErr w:type="spellStart"/>
-      <w:r>
-        <w:rPr>
-          <w:rFonts w:ascii="Courier New" w:eastAsia="Times New Roman" w:hAnsi="Courier New" w:cs="Courier New"/>
-          <w:sz w:val="20"/>
-          <w:szCs w:val="20"/>
-          <w:lang w:eastAsia="fr-FR"/>
-        </w:rPr>
-        <w:t>etc</w:t>
-      </w:r>
-      <w:proofErr w:type="spellEnd"/>
+      <w:r>
+        <w:rPr>
+          <w:rFonts w:ascii="Courier New" w:eastAsia="Times New Roman" w:hAnsi="Courier New" w:cs="Courier New"/>
+          <w:sz w:val="20"/>
+          <w:szCs w:val="20"/>
+          <w:lang w:eastAsia="fr-FR"/>
+        </w:rPr>
+        <w:t>utiliser les pouvoirs, etc.</w:t>
+      </w:r>
       <w:r>
         <w:rPr>
           <w:rFonts w:ascii="Courier New" w:eastAsia="Times New Roman" w:hAnsi="Courier New" w:cs="Courier New"/>
@@ -2624,7 +3105,45 @@
           <w:szCs w:val="20"/>
           <w:lang w:eastAsia="fr-FR"/>
         </w:rPr>
-        <w:t>, etc.)</w:t>
+        <w:t>,</w:t>
+      </w:r>
+      <w:r>
+        <w:rPr>
+          <w:rFonts w:ascii="Courier New" w:eastAsia="Times New Roman" w:hAnsi="Courier New" w:cs="Courier New"/>
+          <w:sz w:val="20"/>
+          <w:szCs w:val="20"/>
+          <w:lang w:eastAsia="fr-FR"/>
+        </w:rPr>
+        <w:t xml:space="preserve"> </w:t>
+      </w:r>
+      <w:proofErr w:type="spellStart"/>
+      <w:r>
+        <w:rPr>
+          <w:rFonts w:ascii="Courier New" w:eastAsia="Times New Roman" w:hAnsi="Courier New" w:cs="Courier New"/>
+          <w:sz w:val="20"/>
+          <w:szCs w:val="20"/>
+          <w:lang w:eastAsia="fr-FR"/>
+        </w:rPr>
+        <w:t>materiaux</w:t>
+      </w:r>
+      <w:proofErr w:type="spellEnd"/>
+      <w:r>
+        <w:rPr>
+          <w:rFonts w:ascii="Courier New" w:eastAsia="Times New Roman" w:hAnsi="Courier New" w:cs="Courier New"/>
+          <w:sz w:val="20"/>
+          <w:szCs w:val="20"/>
+          <w:lang w:eastAsia="fr-FR"/>
+        </w:rPr>
+        <w:t>,</w:t>
+      </w:r>
+      <w:r>
+        <w:rPr>
+          <w:rFonts w:ascii="Courier New" w:eastAsia="Times New Roman" w:hAnsi="Courier New" w:cs="Courier New"/>
+          <w:sz w:val="20"/>
+          <w:szCs w:val="20"/>
+          <w:lang w:eastAsia="fr-FR"/>
+        </w:rPr>
+        <w:t xml:space="preserve"> etc.)</w:t>
       </w:r>
     </w:p>
     <w:p>
@@ -2658,6 +3177,47 @@
           <w:lang w:eastAsia="fr-FR"/>
         </w:rPr>
       </w:pPr>
+      <w:r>
+        <w:rPr>
+          <w:rFonts w:ascii="Courier New" w:eastAsia="Times New Roman" w:hAnsi="Courier New" w:cs="Courier New"/>
+          <w:sz w:val="20"/>
+          <w:szCs w:val="20"/>
+          <w:lang w:eastAsia="fr-FR"/>
+        </w:rPr>
+        <w:t xml:space="preserve">     Voir les portails</w:t>
+      </w:r>
+    </w:p>
+    <w:p>
+      <w:pPr>
+        <w:pBdr>
+          <w:bottom w:val="single" w:sz="6" w:space="1" w:color="auto"/>
+        </w:pBdr>
+        <w:tabs>
+          <w:tab w:val="left" w:pos="916"/>
+          <w:tab w:val="left" w:pos="1832"/>
+          <w:tab w:val="left" w:pos="2748"/>
+          <w:tab w:val="left" w:pos="3664"/>
+          <w:tab w:val="left" w:pos="4580"/>
+          <w:tab w:val="left" w:pos="5496"/>
+          <w:tab w:val="left" w:pos="6412"/>
+          <w:tab w:val="left" w:pos="7328"/>
+          <w:tab w:val="left" w:pos="8244"/>
+          <w:tab w:val="left" w:pos="9160"/>
+          <w:tab w:val="left" w:pos="10076"/>
+          <w:tab w:val="left" w:pos="10992"/>
+          <w:tab w:val="left" w:pos="11908"/>
+          <w:tab w:val="left" w:pos="12824"/>
+          <w:tab w:val="left" w:pos="13740"/>
+          <w:tab w:val="left" w:pos="14656"/>
+        </w:tabs>
+        <w:spacing w:after="0" w:line="240" w:lineRule="auto"/>
+        <w:rPr>
+          <w:rFonts w:ascii="Courier New" w:eastAsia="Times New Roman" w:hAnsi="Courier New" w:cs="Courier New"/>
+          <w:sz w:val="20"/>
+          <w:szCs w:val="20"/>
+          <w:lang w:eastAsia="fr-FR"/>
+        </w:rPr>
+      </w:pPr>
     </w:p>
     <w:p/>
     <w:p>
@@ -2878,7 +3438,6 @@
         <w:pStyle w:val="PrformatHTML"/>
       </w:pPr>
       <w:r>
-        <w:lastRenderedPageBreak/>
         <w:tab/>
         <w:t xml:space="preserve">  - Lance flamme : Le lance flamme inflige de lourds </w:t>
       </w:r>
@@ -2977,6 +3536,7 @@
         <w:pStyle w:val="PrformatHTML"/>
       </w:pPr>
       <w:r>
+        <w:lastRenderedPageBreak/>
         <w:t>  </w:t>
       </w:r>
       <w:r>
@@ -3489,7 +4049,32 @@
         <w:pStyle w:val="PrformatHTML"/>
       </w:pPr>
     </w:p>
-    <w:p/>
+    <w:p>
+      <w:r>
+        <w:t>Interface :</w:t>
+      </w:r>
+    </w:p>
+    <w:p>
+      <w:r>
+        <w:t xml:space="preserve">Classique RTS (voir </w:t>
+      </w:r>
+      <w:proofErr w:type="spellStart"/>
+      <w:r>
+        <w:t>starcraft</w:t>
+      </w:r>
+      <w:proofErr w:type="spellEnd"/>
+      <w:r>
+        <w:t>/</w:t>
+      </w:r>
+      <w:proofErr w:type="spellStart"/>
+      <w:r>
+        <w:t>warcraft</w:t>
+      </w:r>
+      <w:proofErr w:type="spellEnd"/>
+      <w:r>
+        <w:t>, etc.)</w:t>
+      </w:r>
+    </w:p>
     <w:sectPr>
       <w:pgSz w:w="11906" w:h="16838"/>
       <w:pgMar w:top="1417" w:right="1417" w:bottom="1417" w:left="1417" w:header="708" w:footer="708" w:gutter="0"/>

</xml_diff>